<commit_message>
added fit 0 to lift and drag model
</commit_message>
<xml_diff>
--- a/figures/drag_wing/wing_fx_fit_methodology.docx
+++ b/figures/drag_wing/wing_fx_fit_methodology.docx
@@ -802,6 +802,28 @@
           <w:color w:val="028009"/>
           <w:sz w:val="20"/>
         </w:rPr>
+        <w:t xml:space="preserve">% </w:t>
+      </w:r>
+      <w:r>
+        <w:rPr>
+          <w:rFonts w:ascii="0" w:hAnsi="0"/>
+          <w:color w:val="028009"/>
+          <w:sz w:val="20"/>
+        </w:rPr>
+        <w:t>Fx0 = (k1+k2*alpha+k3*alpha^2)             *(k4*sin(skew)^2+k5)*V^2</w:t>
+      </w:r>
+    </w:p>
+    <w:p>
+      <w:pPr>
+        <w:pStyle w:val="Normal"/>
+        <w:rPr/>
+      </w:pPr>
+      <w:r>
+        <w:rPr>
+          <w:rFonts w:ascii="0" w:hAnsi="0"/>
+          <w:color w:val="028009"/>
+          <w:sz w:val="20"/>
+        </w:rPr>
         <w:t>% Fx1 = (k1   +         (k2*alpha+k3*alpha^2))*(sin(skew)^2+k4)*V^2</w:t>
       </w:r>
     </w:p>
@@ -871,7 +893,11 @@
         </w:rPr>
       </w:pPr>
       <w:r>
-        <w:rPr/>
+        <w:rPr>
+          <w:rFonts w:ascii="0" w:hAnsi="0"/>
+          <w:color w:val="028009"/>
+          <w:sz w:val="20"/>
+        </w:rPr>
       </w:r>
     </w:p>
     <w:p>
@@ -903,9 +929,9 @@
       <w:tblGrid>
         <w:gridCol w:w="1985"/>
         <w:gridCol w:w="2065"/>
-        <w:gridCol w:w="2065"/>
+        <w:gridCol w:w="2064"/>
         <w:gridCol w:w="2170"/>
-        <w:gridCol w:w="2515"/>
+        <w:gridCol w:w="2516"/>
       </w:tblGrid>
       <w:tr>
         <w:trPr/>
@@ -967,7 +993,7 @@
         </w:tc>
         <w:tc>
           <w:tcPr>
-            <w:tcW w:w="4130" w:type="dxa"/>
+            <w:tcW w:w="4129" w:type="dxa"/>
             <w:gridSpan w:val="2"/>
             <w:tcBorders>
               <w:top w:val="single" w:sz="4" w:space="0" w:color="000000"/>
@@ -1023,7 +1049,7 @@
         </w:tc>
         <w:tc>
           <w:tcPr>
-            <w:tcW w:w="4685" w:type="dxa"/>
+            <w:tcW w:w="4686" w:type="dxa"/>
             <w:gridSpan w:val="2"/>
             <w:tcBorders>
               <w:top w:val="single" w:sz="4" w:space="0" w:color="000000"/>
@@ -1121,7 +1147,7 @@
         </w:tc>
         <w:tc>
           <w:tcPr>
-            <w:tcW w:w="2065" w:type="dxa"/>
+            <w:tcW w:w="2064" w:type="dxa"/>
             <w:tcBorders>
               <w:left w:val="single" w:sz="4" w:space="0" w:color="000000"/>
               <w:bottom w:val="single" w:sz="4" w:space="0" w:color="000000"/>
@@ -1195,7 +1221,7 @@
         </w:tc>
         <w:tc>
           <w:tcPr>
-            <w:tcW w:w="2515" w:type="dxa"/>
+            <w:tcW w:w="2516" w:type="dxa"/>
             <w:tcBorders>
               <w:left w:val="single" w:sz="4" w:space="0" w:color="000000"/>
               <w:bottom w:val="single" w:sz="4" w:space="0" w:color="000000"/>
@@ -1265,21 +1291,8 @@
               </w:rPr>
             </w:pPr>
             <w:r>
-              <w:rPr>
-                <w:b w:val="false"/>
-                <w:bCs w:val="false"/>
-                <w:i w:val="false"/>
-                <w:iCs w:val="false"/>
-                <w:strike w:val="false"/>
-                <w:dstrike w:val="false"/>
-                <w:outline w:val="false"/>
-                <w:shadow w:val="false"/>
-                <w:color w:val="000000"/>
-                <w:sz w:val="24"/>
-                <w:szCs w:val="24"/>
-                <w:u w:val="none"/>
-              </w:rPr>
-              <w:t>1</w:t>
+              <w:rPr/>
+              <w:t>0</w:t>
             </w:r>
           </w:p>
         </w:tc>
@@ -1314,28 +1327,25 @@
               </w:rPr>
             </w:pPr>
             <w:r>
-              <w:rPr>
-                <w:rFonts w:ascii="0" w:hAnsi="0"/>
-                <w:b w:val="false"/>
-                <w:bCs w:val="false"/>
-                <w:i w:val="false"/>
-                <w:iCs w:val="false"/>
-                <w:strike w:val="false"/>
-                <w:dstrike w:val="false"/>
-                <w:outline w:val="false"/>
-                <w:shadow w:val="false"/>
-                <w:color w:val="028009"/>
-                <w:sz w:val="20"/>
-                <w:szCs w:val="24"/>
-                <w:u w:val="none"/>
-              </w:rPr>
-              <w:t>0.404</w:t>
+              <w:rPr/>
+              <w:t>0.</w:t>
+            </w:r>
+            <w:r>
+              <w:rPr>
+                <w:rFonts w:eastAsia="Noto Serif CJK SC" w:cs="Lohit Devanagari"/>
+                <w:color w:val="auto"/>
+                <w:kern w:val="2"/>
+                <w:sz w:val="24"/>
+                <w:szCs w:val="24"/>
+                <w:lang w:val="en-CA" w:eastAsia="zh-CN" w:bidi="hi-IN"/>
+              </w:rPr>
+              <w:t>65</w:t>
             </w:r>
           </w:p>
         </w:tc>
         <w:tc>
           <w:tcPr>
-            <w:tcW w:w="2065" w:type="dxa"/>
+            <w:tcW w:w="2064" w:type="dxa"/>
             <w:tcBorders>
               <w:left w:val="single" w:sz="4" w:space="0" w:color="000000"/>
               <w:bottom w:val="single" w:sz="4" w:space="0" w:color="000000"/>
@@ -1364,22 +1374,8 @@
               </w:rPr>
             </w:pPr>
             <w:r>
-              <w:rPr>
-                <w:rFonts w:ascii="0" w:hAnsi="0"/>
-                <w:b w:val="false"/>
-                <w:bCs w:val="false"/>
-                <w:i w:val="false"/>
-                <w:iCs w:val="false"/>
-                <w:strike w:val="false"/>
-                <w:dstrike w:val="false"/>
-                <w:outline w:val="false"/>
-                <w:shadow w:val="false"/>
-                <w:color w:val="028009"/>
-                <w:sz w:val="20"/>
-                <w:szCs w:val="24"/>
-                <w:u w:val="none"/>
-              </w:rPr>
-              <w:t>0.400</w:t>
+              <w:rPr/>
+              <w:t>0.66</w:t>
             </w:r>
           </w:p>
         </w:tc>
@@ -1414,28 +1410,14 @@
               </w:rPr>
             </w:pPr>
             <w:r>
-              <w:rPr>
-                <w:rFonts w:ascii="0" w:hAnsi="0"/>
-                <w:b w:val="false"/>
-                <w:bCs w:val="false"/>
-                <w:i w:val="false"/>
-                <w:iCs w:val="false"/>
-                <w:strike w:val="false"/>
-                <w:dstrike w:val="false"/>
-                <w:outline w:val="false"/>
-                <w:shadow w:val="false"/>
-                <w:color w:val="028009"/>
-                <w:sz w:val="20"/>
-                <w:szCs w:val="24"/>
-                <w:u w:val="none"/>
-              </w:rPr>
-              <w:t>0.380</w:t>
+              <w:rPr/>
+              <w:t>0.59</w:t>
             </w:r>
           </w:p>
         </w:tc>
         <w:tc>
           <w:tcPr>
-            <w:tcW w:w="2515" w:type="dxa"/>
+            <w:tcW w:w="2516" w:type="dxa"/>
             <w:tcBorders>
               <w:left w:val="single" w:sz="4" w:space="0" w:color="000000"/>
               <w:bottom w:val="single" w:sz="4" w:space="0" w:color="000000"/>
@@ -1465,40 +1447,8 @@
               </w:rPr>
             </w:pPr>
             <w:r>
-              <w:rPr>
-                <w:rFonts w:ascii="0" w:hAnsi="0"/>
-                <w:b w:val="false"/>
-                <w:bCs w:val="false"/>
-                <w:i w:val="false"/>
-                <w:iCs w:val="false"/>
-                <w:strike w:val="false"/>
-                <w:dstrike w:val="false"/>
-                <w:outline w:val="false"/>
-                <w:shadow w:val="false"/>
-                <w:color w:val="028009"/>
-                <w:sz w:val="20"/>
-                <w:szCs w:val="24"/>
-                <w:u w:val="none"/>
-              </w:rPr>
-              <w:t>0.44</w:t>
-            </w:r>
-            <w:r>
-              <w:rPr>
-                <w:rFonts w:ascii="0" w:hAnsi="0"/>
-                <w:b w:val="false"/>
-                <w:bCs w:val="false"/>
-                <w:i w:val="false"/>
-                <w:iCs w:val="false"/>
-                <w:strike w:val="false"/>
-                <w:dstrike w:val="false"/>
-                <w:outline w:val="false"/>
-                <w:shadow w:val="false"/>
-                <w:color w:val="028009"/>
-                <w:sz w:val="20"/>
-                <w:szCs w:val="24"/>
-                <w:u w:val="none"/>
-              </w:rPr>
-              <w:t>6</w:t>
+              <w:rPr/>
+              <w:t>0.83</w:t>
             </w:r>
           </w:p>
         </w:tc>
@@ -1550,7 +1500,7 @@
                 <w:szCs w:val="24"/>
                 <w:u w:val="none"/>
               </w:rPr>
-              <w:t>2</w:t>
+              <w:t>1</w:t>
             </w:r>
           </w:p>
         </w:tc>
@@ -1600,13 +1550,13 @@
                 <w:szCs w:val="24"/>
                 <w:u w:val="none"/>
               </w:rPr>
-              <w:t>0.405</w:t>
+              <w:t>0.404</w:t>
             </w:r>
           </w:p>
         </w:tc>
         <w:tc>
           <w:tcPr>
-            <w:tcW w:w="2065" w:type="dxa"/>
+            <w:tcW w:w="2064" w:type="dxa"/>
             <w:tcBorders>
               <w:left w:val="single" w:sz="4" w:space="0" w:color="000000"/>
               <w:bottom w:val="single" w:sz="4" w:space="0" w:color="000000"/>
@@ -1700,31 +1650,13 @@
                 <w:szCs w:val="24"/>
                 <w:u w:val="none"/>
               </w:rPr>
-              <w:t>0.3</w:t>
-            </w:r>
-            <w:r>
-              <w:rPr>
-                <w:rFonts w:ascii="0" w:hAnsi="0"/>
-                <w:b w:val="false"/>
-                <w:bCs w:val="false"/>
-                <w:i w:val="false"/>
-                <w:iCs w:val="false"/>
-                <w:strike w:val="false"/>
-                <w:dstrike w:val="false"/>
-                <w:outline w:val="false"/>
-                <w:shadow w:val="false"/>
-                <w:color w:val="028009"/>
-                <w:sz w:val="20"/>
-                <w:szCs w:val="24"/>
-                <w:u w:val="none"/>
-              </w:rPr>
-              <w:t>80</w:t>
+              <w:t>0.380</w:t>
             </w:r>
           </w:p>
         </w:tc>
         <w:tc>
           <w:tcPr>
-            <w:tcW w:w="2515" w:type="dxa"/>
+            <w:tcW w:w="2516" w:type="dxa"/>
             <w:tcBorders>
               <w:left w:val="single" w:sz="4" w:space="0" w:color="000000"/>
               <w:bottom w:val="single" w:sz="4" w:space="0" w:color="000000"/>
@@ -1769,25 +1701,7 @@
                 <w:szCs w:val="24"/>
                 <w:u w:val="none"/>
               </w:rPr>
-              <w:t>0.44</w:t>
-            </w:r>
-            <w:r>
-              <w:rPr>
-                <w:rFonts w:ascii="0" w:hAnsi="0"/>
-                <w:b w:val="false"/>
-                <w:bCs w:val="false"/>
-                <w:i w:val="false"/>
-                <w:iCs w:val="false"/>
-                <w:strike w:val="false"/>
-                <w:dstrike w:val="false"/>
-                <w:outline w:val="false"/>
-                <w:shadow w:val="false"/>
-                <w:color w:val="028009"/>
-                <w:sz w:val="20"/>
-                <w:szCs w:val="24"/>
-                <w:u w:val="none"/>
-              </w:rPr>
-              <w:t>5</w:t>
+              <w:t>0.446</w:t>
             </w:r>
           </w:p>
         </w:tc>
@@ -1839,7 +1753,7 @@
                 <w:szCs w:val="24"/>
                 <w:u w:val="none"/>
               </w:rPr>
-              <w:t>3</w:t>
+              <w:t>2</w:t>
             </w:r>
           </w:p>
         </w:tc>
@@ -1889,13 +1803,13 @@
                 <w:szCs w:val="24"/>
                 <w:u w:val="none"/>
               </w:rPr>
-              <w:t>0.603</w:t>
+              <w:t>0.405</w:t>
             </w:r>
           </w:p>
         </w:tc>
         <w:tc>
           <w:tcPr>
-            <w:tcW w:w="2065" w:type="dxa"/>
+            <w:tcW w:w="2064" w:type="dxa"/>
             <w:tcBorders>
               <w:left w:val="single" w:sz="4" w:space="0" w:color="000000"/>
               <w:bottom w:val="single" w:sz="4" w:space="0" w:color="000000"/>
@@ -1939,7 +1853,7 @@
                 <w:szCs w:val="24"/>
                 <w:u w:val="none"/>
               </w:rPr>
-              <w:t>0.851</w:t>
+              <w:t>0.400</w:t>
             </w:r>
           </w:p>
         </w:tc>
@@ -1989,13 +1903,13 @@
                 <w:szCs w:val="24"/>
                 <w:u w:val="none"/>
               </w:rPr>
-              <w:t>0.591</w:t>
+              <w:t>0.380</w:t>
             </w:r>
           </w:p>
         </w:tc>
         <w:tc>
           <w:tcPr>
-            <w:tcW w:w="2515" w:type="dxa"/>
+            <w:tcW w:w="2516" w:type="dxa"/>
             <w:tcBorders>
               <w:left w:val="single" w:sz="4" w:space="0" w:color="000000"/>
               <w:bottom w:val="single" w:sz="4" w:space="0" w:color="000000"/>
@@ -2040,25 +1954,7 @@
                 <w:szCs w:val="24"/>
                 <w:u w:val="none"/>
               </w:rPr>
-              <w:t>0.83</w:t>
-            </w:r>
-            <w:r>
-              <w:rPr>
-                <w:rFonts w:ascii="0" w:hAnsi="0"/>
-                <w:b w:val="false"/>
-                <w:bCs w:val="false"/>
-                <w:i w:val="false"/>
-                <w:iCs w:val="false"/>
-                <w:strike w:val="false"/>
-                <w:dstrike w:val="false"/>
-                <w:outline w:val="false"/>
-                <w:shadow w:val="false"/>
-                <w:color w:val="028009"/>
-                <w:sz w:val="20"/>
-                <w:szCs w:val="24"/>
-                <w:u w:val="none"/>
-              </w:rPr>
-              <w:t>5</w:t>
+              <w:t>0.445</w:t>
             </w:r>
           </w:p>
         </w:tc>
@@ -2110,6 +2006,259 @@
                 <w:szCs w:val="24"/>
                 <w:u w:val="none"/>
               </w:rPr>
+              <w:t>3</w:t>
+            </w:r>
+          </w:p>
+        </w:tc>
+        <w:tc>
+          <w:tcPr>
+            <w:tcW w:w="2065" w:type="dxa"/>
+            <w:tcBorders>
+              <w:left w:val="single" w:sz="4" w:space="0" w:color="000000"/>
+              <w:bottom w:val="single" w:sz="4" w:space="0" w:color="000000"/>
+            </w:tcBorders>
+          </w:tcPr>
+          <w:p>
+            <w:pPr>
+              <w:pStyle w:val="Normal"/>
+              <w:jc w:val="left"/>
+              <w:rPr>
+                <w:rFonts w:ascii="Liberation Serif" w:hAnsi="Liberation Serif"/>
+                <w:b w:val="false"/>
+                <w:b w:val="false"/>
+                <w:bCs w:val="false"/>
+                <w:i w:val="false"/>
+                <w:i w:val="false"/>
+                <w:iCs w:val="false"/>
+                <w:strike w:val="false"/>
+                <w:dstrike w:val="false"/>
+                <w:outline w:val="false"/>
+                <w:shadow w:val="false"/>
+                <w:color w:val="000000"/>
+                <w:sz w:val="24"/>
+                <w:szCs w:val="24"/>
+                <w:u w:val="none"/>
+              </w:rPr>
+            </w:pPr>
+            <w:r>
+              <w:rPr>
+                <w:rFonts w:ascii="0" w:hAnsi="0"/>
+                <w:b w:val="false"/>
+                <w:bCs w:val="false"/>
+                <w:i w:val="false"/>
+                <w:iCs w:val="false"/>
+                <w:strike w:val="false"/>
+                <w:dstrike w:val="false"/>
+                <w:outline w:val="false"/>
+                <w:shadow w:val="false"/>
+                <w:color w:val="028009"/>
+                <w:sz w:val="20"/>
+                <w:szCs w:val="24"/>
+                <w:u w:val="none"/>
+              </w:rPr>
+              <w:t>0.603</w:t>
+            </w:r>
+          </w:p>
+        </w:tc>
+        <w:tc>
+          <w:tcPr>
+            <w:tcW w:w="2064" w:type="dxa"/>
+            <w:tcBorders>
+              <w:left w:val="single" w:sz="4" w:space="0" w:color="000000"/>
+              <w:bottom w:val="single" w:sz="4" w:space="0" w:color="000000"/>
+            </w:tcBorders>
+          </w:tcPr>
+          <w:p>
+            <w:pPr>
+              <w:pStyle w:val="Normal"/>
+              <w:jc w:val="left"/>
+              <w:rPr>
+                <w:rFonts w:ascii="Liberation Serif" w:hAnsi="Liberation Serif"/>
+                <w:b w:val="false"/>
+                <w:b w:val="false"/>
+                <w:bCs w:val="false"/>
+                <w:i w:val="false"/>
+                <w:i w:val="false"/>
+                <w:iCs w:val="false"/>
+                <w:strike w:val="false"/>
+                <w:dstrike w:val="false"/>
+                <w:outline w:val="false"/>
+                <w:shadow w:val="false"/>
+                <w:color w:val="000000"/>
+                <w:sz w:val="24"/>
+                <w:szCs w:val="24"/>
+                <w:u w:val="none"/>
+              </w:rPr>
+            </w:pPr>
+            <w:r>
+              <w:rPr>
+                <w:rFonts w:ascii="0" w:hAnsi="0"/>
+                <w:b w:val="false"/>
+                <w:bCs w:val="false"/>
+                <w:i w:val="false"/>
+                <w:iCs w:val="false"/>
+                <w:strike w:val="false"/>
+                <w:dstrike w:val="false"/>
+                <w:outline w:val="false"/>
+                <w:shadow w:val="false"/>
+                <w:color w:val="028009"/>
+                <w:sz w:val="20"/>
+                <w:szCs w:val="24"/>
+                <w:u w:val="none"/>
+              </w:rPr>
+              <w:t>0.851</w:t>
+            </w:r>
+          </w:p>
+        </w:tc>
+        <w:tc>
+          <w:tcPr>
+            <w:tcW w:w="2170" w:type="dxa"/>
+            <w:tcBorders>
+              <w:left w:val="single" w:sz="4" w:space="0" w:color="000000"/>
+              <w:bottom w:val="single" w:sz="4" w:space="0" w:color="000000"/>
+            </w:tcBorders>
+          </w:tcPr>
+          <w:p>
+            <w:pPr>
+              <w:pStyle w:val="Normal"/>
+              <w:jc w:val="left"/>
+              <w:rPr>
+                <w:rFonts w:ascii="Liberation Serif" w:hAnsi="Liberation Serif"/>
+                <w:b w:val="false"/>
+                <w:b w:val="false"/>
+                <w:bCs w:val="false"/>
+                <w:i w:val="false"/>
+                <w:i w:val="false"/>
+                <w:iCs w:val="false"/>
+                <w:strike w:val="false"/>
+                <w:dstrike w:val="false"/>
+                <w:outline w:val="false"/>
+                <w:shadow w:val="false"/>
+                <w:color w:val="000000"/>
+                <w:sz w:val="24"/>
+                <w:szCs w:val="24"/>
+                <w:u w:val="none"/>
+              </w:rPr>
+            </w:pPr>
+            <w:r>
+              <w:rPr>
+                <w:rFonts w:ascii="0" w:hAnsi="0"/>
+                <w:b w:val="false"/>
+                <w:bCs w:val="false"/>
+                <w:i w:val="false"/>
+                <w:iCs w:val="false"/>
+                <w:strike w:val="false"/>
+                <w:dstrike w:val="false"/>
+                <w:outline w:val="false"/>
+                <w:shadow w:val="false"/>
+                <w:color w:val="028009"/>
+                <w:sz w:val="20"/>
+                <w:szCs w:val="24"/>
+                <w:u w:val="none"/>
+              </w:rPr>
+              <w:t>0.591</w:t>
+            </w:r>
+          </w:p>
+        </w:tc>
+        <w:tc>
+          <w:tcPr>
+            <w:tcW w:w="2516" w:type="dxa"/>
+            <w:tcBorders>
+              <w:left w:val="single" w:sz="4" w:space="0" w:color="000000"/>
+              <w:bottom w:val="single" w:sz="4" w:space="0" w:color="000000"/>
+              <w:right w:val="single" w:sz="4" w:space="0" w:color="000000"/>
+            </w:tcBorders>
+          </w:tcPr>
+          <w:p>
+            <w:pPr>
+              <w:pStyle w:val="Normal"/>
+              <w:jc w:val="left"/>
+              <w:rPr>
+                <w:rFonts w:ascii="Liberation Serif" w:hAnsi="Liberation Serif"/>
+                <w:b w:val="false"/>
+                <w:b w:val="false"/>
+                <w:bCs w:val="false"/>
+                <w:i w:val="false"/>
+                <w:i w:val="false"/>
+                <w:iCs w:val="false"/>
+                <w:strike w:val="false"/>
+                <w:dstrike w:val="false"/>
+                <w:outline w:val="false"/>
+                <w:shadow w:val="false"/>
+                <w:color w:val="000000"/>
+                <w:sz w:val="24"/>
+                <w:szCs w:val="24"/>
+                <w:u w:val="none"/>
+              </w:rPr>
+            </w:pPr>
+            <w:r>
+              <w:rPr>
+                <w:rFonts w:ascii="0" w:hAnsi="0"/>
+                <w:b w:val="false"/>
+                <w:bCs w:val="false"/>
+                <w:i w:val="false"/>
+                <w:iCs w:val="false"/>
+                <w:strike w:val="false"/>
+                <w:dstrike w:val="false"/>
+                <w:outline w:val="false"/>
+                <w:shadow w:val="false"/>
+                <w:color w:val="028009"/>
+                <w:sz w:val="20"/>
+                <w:szCs w:val="24"/>
+                <w:u w:val="none"/>
+              </w:rPr>
+              <w:t>0.835</w:t>
+            </w:r>
+          </w:p>
+        </w:tc>
+      </w:tr>
+      <w:tr>
+        <w:trPr/>
+        <w:tc>
+          <w:tcPr>
+            <w:tcW w:w="1985" w:type="dxa"/>
+            <w:tcBorders>
+              <w:left w:val="single" w:sz="4" w:space="0" w:color="000000"/>
+              <w:bottom w:val="single" w:sz="4" w:space="0" w:color="000000"/>
+            </w:tcBorders>
+          </w:tcPr>
+          <w:p>
+            <w:pPr>
+              <w:pStyle w:val="TableContents"/>
+              <w:jc w:val="left"/>
+              <w:rPr>
+                <w:rFonts w:ascii="Liberation Serif" w:hAnsi="Liberation Serif"/>
+                <w:b w:val="false"/>
+                <w:b w:val="false"/>
+                <w:bCs w:val="false"/>
+                <w:i w:val="false"/>
+                <w:i w:val="false"/>
+                <w:iCs w:val="false"/>
+                <w:strike w:val="false"/>
+                <w:dstrike w:val="false"/>
+                <w:outline w:val="false"/>
+                <w:shadow w:val="false"/>
+                <w:color w:val="000000"/>
+                <w:sz w:val="24"/>
+                <w:szCs w:val="24"/>
+                <w:u w:val="none"/>
+              </w:rPr>
+            </w:pPr>
+            <w:r>
+              <w:rPr>
+                <w:b w:val="false"/>
+                <w:bCs w:val="false"/>
+                <w:i w:val="false"/>
+                <w:iCs w:val="false"/>
+                <w:strike w:val="false"/>
+                <w:dstrike w:val="false"/>
+                <w:outline w:val="false"/>
+                <w:shadow w:val="false"/>
+                <w:color w:val="000000"/>
+                <w:sz w:val="24"/>
+                <w:szCs w:val="24"/>
+                <w:u w:val="none"/>
+              </w:rPr>
               <w:t>4</w:t>
             </w:r>
           </w:p>
@@ -2166,7 +2315,7 @@
         </w:tc>
         <w:tc>
           <w:tcPr>
-            <w:tcW w:w="2065" w:type="dxa"/>
+            <w:tcW w:w="2064" w:type="dxa"/>
             <w:tcBorders>
               <w:left w:val="single" w:sz="4" w:space="0" w:color="000000"/>
               <w:bottom w:val="single" w:sz="4" w:space="0" w:color="000000"/>
@@ -2266,7 +2415,7 @@
         </w:tc>
         <w:tc>
           <w:tcPr>
-            <w:tcW w:w="2515" w:type="dxa"/>
+            <w:tcW w:w="2516" w:type="dxa"/>
             <w:tcBorders>
               <w:left w:val="single" w:sz="4" w:space="0" w:color="000000"/>
               <w:bottom w:val="single" w:sz="4" w:space="0" w:color="000000"/>
@@ -2413,31 +2562,13 @@
                 <w:szCs w:val="24"/>
                 <w:u w:val="none"/>
               </w:rPr>
-              <w:t>0.40</w:t>
-            </w:r>
-            <w:r>
-              <w:rPr>
-                <w:rFonts w:ascii="0" w:hAnsi="0"/>
-                <w:b w:val="false"/>
-                <w:bCs w:val="false"/>
-                <w:i w:val="false"/>
-                <w:iCs w:val="false"/>
-                <w:strike w:val="false"/>
-                <w:dstrike w:val="false"/>
-                <w:outline w:val="false"/>
-                <w:shadow w:val="false"/>
-                <w:color w:val="028009"/>
-                <w:sz w:val="20"/>
-                <w:szCs w:val="24"/>
-                <w:u w:val="none"/>
-              </w:rPr>
-              <w:t>4</w:t>
+              <w:t>0.404</w:t>
             </w:r>
           </w:p>
         </w:tc>
         <w:tc>
           <w:tcPr>
-            <w:tcW w:w="2065" w:type="dxa"/>
+            <w:tcW w:w="2064" w:type="dxa"/>
             <w:tcBorders>
               <w:left w:val="single" w:sz="4" w:space="0" w:color="000000"/>
               <w:bottom w:val="single" w:sz="4" w:space="0" w:color="000000"/>
@@ -2531,31 +2662,13 @@
                 <w:szCs w:val="24"/>
                 <w:u w:val="none"/>
               </w:rPr>
-              <w:t>0.3</w:t>
-            </w:r>
-            <w:r>
-              <w:rPr>
-                <w:rFonts w:ascii="0" w:hAnsi="0"/>
-                <w:b w:val="false"/>
-                <w:bCs w:val="false"/>
-                <w:i w:val="false"/>
-                <w:iCs w:val="false"/>
-                <w:strike w:val="false"/>
-                <w:dstrike w:val="false"/>
-                <w:outline w:val="false"/>
-                <w:shadow w:val="false"/>
-                <w:color w:val="028009"/>
-                <w:sz w:val="20"/>
-                <w:szCs w:val="24"/>
-                <w:u w:val="none"/>
-              </w:rPr>
-              <w:t>80</w:t>
+              <w:t>0.380</w:t>
             </w:r>
           </w:p>
         </w:tc>
         <w:tc>
           <w:tcPr>
-            <w:tcW w:w="2515" w:type="dxa"/>
+            <w:tcW w:w="2516" w:type="dxa"/>
             <w:tcBorders>
               <w:left w:val="single" w:sz="4" w:space="0" w:color="000000"/>
               <w:bottom w:val="single" w:sz="4" w:space="0" w:color="000000"/>
@@ -2600,25 +2713,7 @@
                 <w:szCs w:val="24"/>
                 <w:u w:val="none"/>
               </w:rPr>
-              <w:t>0.44</w:t>
-            </w:r>
-            <w:r>
-              <w:rPr>
-                <w:rFonts w:ascii="0" w:hAnsi="0"/>
-                <w:b w:val="false"/>
-                <w:bCs w:val="false"/>
-                <w:i w:val="false"/>
-                <w:iCs w:val="false"/>
-                <w:strike w:val="false"/>
-                <w:dstrike w:val="false"/>
-                <w:outline w:val="false"/>
-                <w:shadow w:val="false"/>
-                <w:color w:val="028009"/>
-                <w:sz w:val="20"/>
-                <w:szCs w:val="24"/>
-                <w:u w:val="none"/>
-              </w:rPr>
-              <w:t>9</w:t>
+              <w:t>0.449</w:t>
             </w:r>
           </w:p>
         </w:tc>

</xml_diff>

<commit_message>
Analysis and comparison of Tomaso's fits
</commit_message>
<xml_diff>
--- a/figures/drag_wing/wing_fx_fit_methodology.docx
+++ b/figures/drag_wing/wing_fx_fit_methodology.docx
@@ -802,15 +802,7 @@
           <w:color w:val="028009"/>
           <w:sz w:val="20"/>
         </w:rPr>
-        <w:t xml:space="preserve">% </w:t>
-      </w:r>
-      <w:r>
-        <w:rPr>
-          <w:rFonts w:ascii="0" w:hAnsi="0"/>
-          <w:color w:val="028009"/>
-          <w:sz w:val="20"/>
-        </w:rPr>
-        <w:t>Fx0 = (k1+k2*alpha+k3*alpha^2)             *(k4*sin(skew)^2+k5)*V^2</w:t>
+        <w:t>% Fx0 = (k1+k2*alpha+k3*alpha^2)             *(k4*sin(skew)^2+k5)*V^2</w:t>
       </w:r>
     </w:p>
     <w:p>
@@ -881,6 +873,24 @@
           <w:sz w:val="20"/>
         </w:rPr>
         <w:t>% Fx5 = ((k1+k2*alpha+k3*alpha^2)             *(sin(skew)^2+k4)+k5)*V^2</w:t>
+      </w:r>
+    </w:p>
+    <w:p>
+      <w:pPr>
+        <w:pStyle w:val="Normal"/>
+        <w:rPr>
+          <w:rFonts w:ascii="0" w:hAnsi="0"/>
+          <w:color w:val="028009"/>
+          <w:sz w:val="20"/>
+        </w:rPr>
+      </w:pPr>
+      <w:r>
+        <w:rPr>
+          <w:rFonts w:ascii="0" w:hAnsi="0"/>
+          <w:color w:val="028009"/>
+          <w:sz w:val="20"/>
+        </w:rPr>
+        <w:t>% Fx6 = (k1+k5*sin(skew))+(k2*alpha+k3*alpha^2))*(sin(skew)^2+k4)*V^2</w:t>
       </w:r>
     </w:p>
     <w:p>
@@ -929,9 +939,9 @@
       <w:tblGrid>
         <w:gridCol w:w="1985"/>
         <w:gridCol w:w="2065"/>
-        <w:gridCol w:w="2064"/>
+        <w:gridCol w:w="2063"/>
         <w:gridCol w:w="2170"/>
-        <w:gridCol w:w="2516"/>
+        <w:gridCol w:w="2517"/>
       </w:tblGrid>
       <w:tr>
         <w:trPr/>
@@ -993,7 +1003,7 @@
         </w:tc>
         <w:tc>
           <w:tcPr>
-            <w:tcW w:w="4129" w:type="dxa"/>
+            <w:tcW w:w="4128" w:type="dxa"/>
             <w:gridSpan w:val="2"/>
             <w:tcBorders>
               <w:top w:val="single" w:sz="4" w:space="0" w:color="000000"/>
@@ -1049,7 +1059,7 @@
         </w:tc>
         <w:tc>
           <w:tcPr>
-            <w:tcW w:w="4686" w:type="dxa"/>
+            <w:tcW w:w="4687" w:type="dxa"/>
             <w:gridSpan w:val="2"/>
             <w:tcBorders>
               <w:top w:val="single" w:sz="4" w:space="0" w:color="000000"/>
@@ -1147,7 +1157,7 @@
         </w:tc>
         <w:tc>
           <w:tcPr>
-            <w:tcW w:w="2064" w:type="dxa"/>
+            <w:tcW w:w="2063" w:type="dxa"/>
             <w:tcBorders>
               <w:left w:val="single" w:sz="4" w:space="0" w:color="000000"/>
               <w:bottom w:val="single" w:sz="4" w:space="0" w:color="000000"/>
@@ -1221,7 +1231,7 @@
         </w:tc>
         <w:tc>
           <w:tcPr>
-            <w:tcW w:w="2516" w:type="dxa"/>
+            <w:tcW w:w="2517" w:type="dxa"/>
             <w:tcBorders>
               <w:left w:val="single" w:sz="4" w:space="0" w:color="000000"/>
               <w:bottom w:val="single" w:sz="4" w:space="0" w:color="000000"/>
@@ -1309,27 +1319,14 @@
               <w:pStyle w:val="Normal"/>
               <w:jc w:val="left"/>
               <w:rPr>
-                <w:rFonts w:ascii="Liberation Serif" w:hAnsi="Liberation Serif"/>
-                <w:b w:val="false"/>
-                <w:b w:val="false"/>
-                <w:bCs w:val="false"/>
-                <w:i w:val="false"/>
-                <w:i w:val="false"/>
-                <w:iCs w:val="false"/>
-                <w:strike w:val="false"/>
-                <w:dstrike w:val="false"/>
-                <w:outline w:val="false"/>
-                <w:shadow w:val="false"/>
-                <w:color w:val="000000"/>
-                <w:sz w:val="24"/>
-                <w:szCs w:val="24"/>
-                <w:u w:val="none"/>
+                <w:rFonts w:ascii="Liberation Serif" w:hAnsi="Liberation Serif" w:eastAsia="Noto Serif CJK SC" w:cs="Lohit Devanagari"/>
+                <w:color w:val="auto"/>
+                <w:kern w:val="2"/>
+                <w:sz w:val="24"/>
+                <w:szCs w:val="24"/>
+                <w:lang w:val="en-CA" w:eastAsia="zh-CN" w:bidi="hi-IN"/>
               </w:rPr>
             </w:pPr>
-            <w:r>
-              <w:rPr/>
-              <w:t>0.</w:t>
-            </w:r>
             <w:r>
               <w:rPr>
                 <w:rFonts w:eastAsia="Noto Serif CJK SC" w:cs="Lohit Devanagari"/>
@@ -1339,13 +1336,13 @@
                 <w:szCs w:val="24"/>
                 <w:lang w:val="en-CA" w:eastAsia="zh-CN" w:bidi="hi-IN"/>
               </w:rPr>
-              <w:t>65</w:t>
+              <w:t>0.85</w:t>
             </w:r>
           </w:p>
         </w:tc>
         <w:tc>
           <w:tcPr>
-            <w:tcW w:w="2064" w:type="dxa"/>
+            <w:tcW w:w="2063" w:type="dxa"/>
             <w:tcBorders>
               <w:left w:val="single" w:sz="4" w:space="0" w:color="000000"/>
               <w:bottom w:val="single" w:sz="4" w:space="0" w:color="000000"/>
@@ -1374,8 +1371,21 @@
               </w:rPr>
             </w:pPr>
             <w:r>
-              <w:rPr/>
-              <w:t>0.66</w:t>
+              <w:rPr>
+                <w:b w:val="false"/>
+                <w:bCs w:val="false"/>
+                <w:i w:val="false"/>
+                <w:iCs w:val="false"/>
+                <w:strike w:val="false"/>
+                <w:dstrike w:val="false"/>
+                <w:outline w:val="false"/>
+                <w:shadow w:val="false"/>
+                <w:color w:val="000000"/>
+                <w:sz w:val="24"/>
+                <w:szCs w:val="24"/>
+                <w:u w:val="none"/>
+              </w:rPr>
+              <w:t>0.85</w:t>
             </w:r>
           </w:p>
         </w:tc>
@@ -1417,7 +1427,7 @@
         </w:tc>
         <w:tc>
           <w:tcPr>
-            <w:tcW w:w="2516" w:type="dxa"/>
+            <w:tcW w:w="2517" w:type="dxa"/>
             <w:tcBorders>
               <w:left w:val="single" w:sz="4" w:space="0" w:color="000000"/>
               <w:bottom w:val="single" w:sz="4" w:space="0" w:color="000000"/>
@@ -1517,26 +1527,28 @@
               <w:pStyle w:val="Normal"/>
               <w:jc w:val="left"/>
               <w:rPr>
-                <w:rFonts w:ascii="Liberation Serif" w:hAnsi="Liberation Serif"/>
-                <w:b w:val="false"/>
-                <w:b w:val="false"/>
-                <w:bCs w:val="false"/>
-                <w:i w:val="false"/>
-                <w:i w:val="false"/>
-                <w:iCs w:val="false"/>
-                <w:strike w:val="false"/>
-                <w:dstrike w:val="false"/>
-                <w:outline w:val="false"/>
-                <w:shadow w:val="false"/>
-                <w:color w:val="000000"/>
-                <w:sz w:val="24"/>
-                <w:szCs w:val="24"/>
-                <w:u w:val="none"/>
+                <w:rFonts w:ascii="0" w:hAnsi="0" w:eastAsia="Noto Serif CJK SC" w:cs="Lohit Devanagari"/>
+                <w:b w:val="false"/>
+                <w:b w:val="false"/>
+                <w:bCs w:val="false"/>
+                <w:i w:val="false"/>
+                <w:i w:val="false"/>
+                <w:iCs w:val="false"/>
+                <w:strike w:val="false"/>
+                <w:dstrike w:val="false"/>
+                <w:outline w:val="false"/>
+                <w:shadow w:val="false"/>
+                <w:color w:val="028009"/>
+                <w:kern w:val="2"/>
+                <w:sz w:val="20"/>
+                <w:szCs w:val="24"/>
+                <w:u w:val="none"/>
+                <w:lang w:val="en-CA" w:eastAsia="zh-CN" w:bidi="hi-IN"/>
               </w:rPr>
             </w:pPr>
             <w:r>
               <w:rPr>
-                <w:rFonts w:ascii="0" w:hAnsi="0"/>
+                <w:rFonts w:eastAsia="Noto Serif CJK SC" w:cs="Lohit Devanagari" w:ascii="0" w:hAnsi="0"/>
                 <w:b w:val="false"/>
                 <w:bCs w:val="false"/>
                 <w:i w:val="false"/>
@@ -1546,17 +1558,19 @@
                 <w:outline w:val="false"/>
                 <w:shadow w:val="false"/>
                 <w:color w:val="028009"/>
+                <w:kern w:val="2"/>
                 <w:sz w:val="20"/>
                 <w:szCs w:val="24"/>
                 <w:u w:val="none"/>
-              </w:rPr>
-              <w:t>0.404</w:t>
+                <w:lang w:val="en-CA" w:eastAsia="zh-CN" w:bidi="hi-IN"/>
+              </w:rPr>
+              <w:t>0.4</w:t>
             </w:r>
           </w:p>
         </w:tc>
         <w:tc>
           <w:tcPr>
-            <w:tcW w:w="2064" w:type="dxa"/>
+            <w:tcW w:w="2063" w:type="dxa"/>
             <w:tcBorders>
               <w:left w:val="single" w:sz="4" w:space="0" w:color="000000"/>
               <w:bottom w:val="single" w:sz="4" w:space="0" w:color="000000"/>
@@ -1600,7 +1614,7 @@
                 <w:szCs w:val="24"/>
                 <w:u w:val="none"/>
               </w:rPr>
-              <w:t>0.400</w:t>
+              <w:t>0.4</w:t>
             </w:r>
           </w:p>
         </w:tc>
@@ -1656,7 +1670,7 @@
         </w:tc>
         <w:tc>
           <w:tcPr>
-            <w:tcW w:w="2516" w:type="dxa"/>
+            <w:tcW w:w="2517" w:type="dxa"/>
             <w:tcBorders>
               <w:left w:val="single" w:sz="4" w:space="0" w:color="000000"/>
               <w:bottom w:val="single" w:sz="4" w:space="0" w:color="000000"/>
@@ -1770,46 +1784,30 @@
               <w:pStyle w:val="Normal"/>
               <w:jc w:val="left"/>
               <w:rPr>
-                <w:rFonts w:ascii="Liberation Serif" w:hAnsi="Liberation Serif"/>
-                <w:b w:val="false"/>
-                <w:b w:val="false"/>
-                <w:bCs w:val="false"/>
-                <w:i w:val="false"/>
-                <w:i w:val="false"/>
-                <w:iCs w:val="false"/>
-                <w:strike w:val="false"/>
-                <w:dstrike w:val="false"/>
-                <w:outline w:val="false"/>
-                <w:shadow w:val="false"/>
-                <w:color w:val="000000"/>
-                <w:sz w:val="24"/>
-                <w:szCs w:val="24"/>
-                <w:u w:val="none"/>
+                <w:rFonts w:ascii="Liberation Serif" w:hAnsi="Liberation Serif" w:eastAsia="Noto Serif CJK SC" w:cs="Lohit Devanagari"/>
+                <w:color w:val="auto"/>
+                <w:kern w:val="2"/>
+                <w:sz w:val="24"/>
+                <w:szCs w:val="24"/>
+                <w:lang w:val="en-CA" w:eastAsia="zh-CN" w:bidi="hi-IN"/>
               </w:rPr>
             </w:pPr>
             <w:r>
               <w:rPr>
-                <w:rFonts w:ascii="0" w:hAnsi="0"/>
-                <w:b w:val="false"/>
-                <w:bCs w:val="false"/>
-                <w:i w:val="false"/>
-                <w:iCs w:val="false"/>
-                <w:strike w:val="false"/>
-                <w:dstrike w:val="false"/>
-                <w:outline w:val="false"/>
-                <w:shadow w:val="false"/>
-                <w:color w:val="028009"/>
-                <w:sz w:val="20"/>
-                <w:szCs w:val="24"/>
-                <w:u w:val="none"/>
-              </w:rPr>
-              <w:t>0.405</w:t>
+                <w:rFonts w:eastAsia="Noto Serif CJK SC" w:cs="Lohit Devanagari"/>
+                <w:color w:val="auto"/>
+                <w:kern w:val="2"/>
+                <w:sz w:val="24"/>
+                <w:szCs w:val="24"/>
+                <w:lang w:val="en-CA" w:eastAsia="zh-CN" w:bidi="hi-IN"/>
+              </w:rPr>
+              <w:t>0.4</w:t>
             </w:r>
           </w:p>
         </w:tc>
         <w:tc>
           <w:tcPr>
-            <w:tcW w:w="2064" w:type="dxa"/>
+            <w:tcW w:w="2063" w:type="dxa"/>
             <w:tcBorders>
               <w:left w:val="single" w:sz="4" w:space="0" w:color="000000"/>
               <w:bottom w:val="single" w:sz="4" w:space="0" w:color="000000"/>
@@ -1839,21 +1837,20 @@
             </w:pPr>
             <w:r>
               <w:rPr>
-                <w:rFonts w:ascii="0" w:hAnsi="0"/>
-                <w:b w:val="false"/>
-                <w:bCs w:val="false"/>
-                <w:i w:val="false"/>
-                <w:iCs w:val="false"/>
-                <w:strike w:val="false"/>
-                <w:dstrike w:val="false"/>
-                <w:outline w:val="false"/>
-                <w:shadow w:val="false"/>
-                <w:color w:val="028009"/>
-                <w:sz w:val="20"/>
-                <w:szCs w:val="24"/>
-                <w:u w:val="none"/>
-              </w:rPr>
-              <w:t>0.400</w:t>
+                <w:b w:val="false"/>
+                <w:bCs w:val="false"/>
+                <w:i w:val="false"/>
+                <w:iCs w:val="false"/>
+                <w:strike w:val="false"/>
+                <w:dstrike w:val="false"/>
+                <w:outline w:val="false"/>
+                <w:shadow w:val="false"/>
+                <w:color w:val="000000"/>
+                <w:sz w:val="24"/>
+                <w:szCs w:val="24"/>
+                <w:u w:val="none"/>
+              </w:rPr>
+              <w:t>0.4</w:t>
             </w:r>
           </w:p>
         </w:tc>
@@ -1909,7 +1906,7 @@
         </w:tc>
         <w:tc>
           <w:tcPr>
-            <w:tcW w:w="2516" w:type="dxa"/>
+            <w:tcW w:w="2517" w:type="dxa"/>
             <w:tcBorders>
               <w:left w:val="single" w:sz="4" w:space="0" w:color="000000"/>
               <w:bottom w:val="single" w:sz="4" w:space="0" w:color="000000"/>
@@ -2023,26 +2020,28 @@
               <w:pStyle w:val="Normal"/>
               <w:jc w:val="left"/>
               <w:rPr>
-                <w:rFonts w:ascii="Liberation Serif" w:hAnsi="Liberation Serif"/>
-                <w:b w:val="false"/>
-                <w:b w:val="false"/>
-                <w:bCs w:val="false"/>
-                <w:i w:val="false"/>
-                <w:i w:val="false"/>
-                <w:iCs w:val="false"/>
-                <w:strike w:val="false"/>
-                <w:dstrike w:val="false"/>
-                <w:outline w:val="false"/>
-                <w:shadow w:val="false"/>
-                <w:color w:val="000000"/>
-                <w:sz w:val="24"/>
-                <w:szCs w:val="24"/>
-                <w:u w:val="none"/>
+                <w:rFonts w:ascii="0" w:hAnsi="0" w:eastAsia="Noto Serif CJK SC" w:cs="Lohit Devanagari"/>
+                <w:b w:val="false"/>
+                <w:b w:val="false"/>
+                <w:bCs w:val="false"/>
+                <w:i w:val="false"/>
+                <w:i w:val="false"/>
+                <w:iCs w:val="false"/>
+                <w:strike w:val="false"/>
+                <w:dstrike w:val="false"/>
+                <w:outline w:val="false"/>
+                <w:shadow w:val="false"/>
+                <w:color w:val="028009"/>
+                <w:kern w:val="2"/>
+                <w:sz w:val="20"/>
+                <w:szCs w:val="24"/>
+                <w:u w:val="none"/>
+                <w:lang w:val="en-CA" w:eastAsia="zh-CN" w:bidi="hi-IN"/>
               </w:rPr>
             </w:pPr>
             <w:r>
               <w:rPr>
-                <w:rFonts w:ascii="0" w:hAnsi="0"/>
+                <w:rFonts w:eastAsia="Noto Serif CJK SC" w:cs="Lohit Devanagari" w:ascii="0" w:hAnsi="0"/>
                 <w:b w:val="false"/>
                 <w:bCs w:val="false"/>
                 <w:i w:val="false"/>
@@ -2052,17 +2051,19 @@
                 <w:outline w:val="false"/>
                 <w:shadow w:val="false"/>
                 <w:color w:val="028009"/>
+                <w:kern w:val="2"/>
                 <w:sz w:val="20"/>
                 <w:szCs w:val="24"/>
                 <w:u w:val="none"/>
-              </w:rPr>
-              <w:t>0.603</w:t>
+                <w:lang w:val="en-CA" w:eastAsia="zh-CN" w:bidi="hi-IN"/>
+              </w:rPr>
+              <w:t>0.85</w:t>
             </w:r>
           </w:p>
         </w:tc>
         <w:tc>
           <w:tcPr>
-            <w:tcW w:w="2064" w:type="dxa"/>
+            <w:tcW w:w="2063" w:type="dxa"/>
             <w:tcBorders>
               <w:left w:val="single" w:sz="4" w:space="0" w:color="000000"/>
               <w:bottom w:val="single" w:sz="4" w:space="0" w:color="000000"/>
@@ -2106,7 +2107,7 @@
                 <w:szCs w:val="24"/>
                 <w:u w:val="none"/>
               </w:rPr>
-              <w:t>0.851</w:t>
+              <w:t>0.85</w:t>
             </w:r>
           </w:p>
         </w:tc>
@@ -2162,7 +2163,7 @@
         </w:tc>
         <w:tc>
           <w:tcPr>
-            <w:tcW w:w="2516" w:type="dxa"/>
+            <w:tcW w:w="2517" w:type="dxa"/>
             <w:tcBorders>
               <w:left w:val="single" w:sz="4" w:space="0" w:color="000000"/>
               <w:bottom w:val="single" w:sz="4" w:space="0" w:color="000000"/>
@@ -2276,26 +2277,28 @@
               <w:pStyle w:val="Normal"/>
               <w:jc w:val="left"/>
               <w:rPr>
-                <w:rFonts w:ascii="Liberation Serif" w:hAnsi="Liberation Serif"/>
-                <w:b w:val="false"/>
-                <w:b w:val="false"/>
-                <w:bCs w:val="false"/>
-                <w:i w:val="false"/>
-                <w:i w:val="false"/>
-                <w:iCs w:val="false"/>
-                <w:strike w:val="false"/>
-                <w:dstrike w:val="false"/>
-                <w:outline w:val="false"/>
-                <w:shadow w:val="false"/>
-                <w:color w:val="000000"/>
-                <w:sz w:val="24"/>
-                <w:szCs w:val="24"/>
-                <w:u w:val="none"/>
+                <w:rFonts w:ascii="0" w:hAnsi="0" w:eastAsia="Noto Serif CJK SC" w:cs="Lohit Devanagari"/>
+                <w:b w:val="false"/>
+                <w:b w:val="false"/>
+                <w:bCs w:val="false"/>
+                <w:i w:val="false"/>
+                <w:i w:val="false"/>
+                <w:iCs w:val="false"/>
+                <w:strike w:val="false"/>
+                <w:dstrike w:val="false"/>
+                <w:outline w:val="false"/>
+                <w:shadow w:val="false"/>
+                <w:color w:val="028009"/>
+                <w:kern w:val="2"/>
+                <w:sz w:val="20"/>
+                <w:szCs w:val="24"/>
+                <w:u w:val="none"/>
+                <w:lang w:val="en-CA" w:eastAsia="zh-CN" w:bidi="hi-IN"/>
               </w:rPr>
             </w:pPr>
             <w:r>
               <w:rPr>
-                <w:rFonts w:ascii="0" w:hAnsi="0"/>
+                <w:rFonts w:eastAsia="Noto Serif CJK SC" w:cs="Lohit Devanagari" w:ascii="0" w:hAnsi="0"/>
                 <w:b w:val="false"/>
                 <w:bCs w:val="false"/>
                 <w:i w:val="false"/>
@@ -2305,17 +2308,19 @@
                 <w:outline w:val="false"/>
                 <w:shadow w:val="false"/>
                 <w:color w:val="028009"/>
+                <w:kern w:val="2"/>
                 <w:sz w:val="20"/>
                 <w:szCs w:val="24"/>
                 <w:u w:val="none"/>
-              </w:rPr>
-              <w:t>0.426</w:t>
+                <w:lang w:val="en-CA" w:eastAsia="zh-CN" w:bidi="hi-IN"/>
+              </w:rPr>
+              <w:t>0.46</w:t>
             </w:r>
           </w:p>
         </w:tc>
         <w:tc>
           <w:tcPr>
-            <w:tcW w:w="2064" w:type="dxa"/>
+            <w:tcW w:w="2063" w:type="dxa"/>
             <w:tcBorders>
               <w:left w:val="single" w:sz="4" w:space="0" w:color="000000"/>
               <w:bottom w:val="single" w:sz="4" w:space="0" w:color="000000"/>
@@ -2359,7 +2364,7 @@
                 <w:szCs w:val="24"/>
                 <w:u w:val="none"/>
               </w:rPr>
-              <w:t>0.461</w:t>
+              <w:t>0.46</w:t>
             </w:r>
           </w:p>
         </w:tc>
@@ -2415,7 +2420,7 @@
         </w:tc>
         <w:tc>
           <w:tcPr>
-            <w:tcW w:w="2516" w:type="dxa"/>
+            <w:tcW w:w="2517" w:type="dxa"/>
             <w:tcBorders>
               <w:left w:val="single" w:sz="4" w:space="0" w:color="000000"/>
               <w:bottom w:val="single" w:sz="4" w:space="0" w:color="000000"/>
@@ -2529,26 +2534,28 @@
               <w:pStyle w:val="Normal"/>
               <w:jc w:val="left"/>
               <w:rPr>
-                <w:rFonts w:ascii="Liberation Serif" w:hAnsi="Liberation Serif"/>
-                <w:b w:val="false"/>
-                <w:b w:val="false"/>
-                <w:bCs w:val="false"/>
-                <w:i w:val="false"/>
-                <w:i w:val="false"/>
-                <w:iCs w:val="false"/>
-                <w:strike w:val="false"/>
-                <w:dstrike w:val="false"/>
-                <w:outline w:val="false"/>
-                <w:shadow w:val="false"/>
-                <w:color w:val="000000"/>
-                <w:sz w:val="24"/>
-                <w:szCs w:val="24"/>
-                <w:u w:val="none"/>
+                <w:rFonts w:ascii="0" w:hAnsi="0" w:eastAsia="Noto Serif CJK SC" w:cs="Lohit Devanagari"/>
+                <w:b w:val="false"/>
+                <w:b w:val="false"/>
+                <w:bCs w:val="false"/>
+                <w:i w:val="false"/>
+                <w:i w:val="false"/>
+                <w:iCs w:val="false"/>
+                <w:strike w:val="false"/>
+                <w:dstrike w:val="false"/>
+                <w:outline w:val="false"/>
+                <w:shadow w:val="false"/>
+                <w:color w:val="028009"/>
+                <w:kern w:val="2"/>
+                <w:sz w:val="20"/>
+                <w:szCs w:val="24"/>
+                <w:u w:val="none"/>
+                <w:lang w:val="en-CA" w:eastAsia="zh-CN" w:bidi="hi-IN"/>
               </w:rPr>
             </w:pPr>
             <w:r>
               <w:rPr>
-                <w:rFonts w:ascii="0" w:hAnsi="0"/>
+                <w:rFonts w:eastAsia="Noto Serif CJK SC" w:cs="Lohit Devanagari" w:ascii="0" w:hAnsi="0"/>
                 <w:b w:val="false"/>
                 <w:bCs w:val="false"/>
                 <w:i w:val="false"/>
@@ -2558,17 +2565,19 @@
                 <w:outline w:val="false"/>
                 <w:shadow w:val="false"/>
                 <w:color w:val="028009"/>
+                <w:kern w:val="2"/>
                 <w:sz w:val="20"/>
                 <w:szCs w:val="24"/>
                 <w:u w:val="none"/>
-              </w:rPr>
-              <w:t>0.404</w:t>
+                <w:lang w:val="en-CA" w:eastAsia="zh-CN" w:bidi="hi-IN"/>
+              </w:rPr>
+              <w:t>0.4</w:t>
             </w:r>
           </w:p>
         </w:tc>
         <w:tc>
           <w:tcPr>
-            <w:tcW w:w="2064" w:type="dxa"/>
+            <w:tcW w:w="2063" w:type="dxa"/>
             <w:tcBorders>
               <w:left w:val="single" w:sz="4" w:space="0" w:color="000000"/>
               <w:bottom w:val="single" w:sz="4" w:space="0" w:color="000000"/>
@@ -2612,7 +2621,7 @@
                 <w:szCs w:val="24"/>
                 <w:u w:val="none"/>
               </w:rPr>
-              <w:t>0.404</w:t>
+              <w:t>0.4</w:t>
             </w:r>
           </w:p>
         </w:tc>
@@ -2668,7 +2677,7 @@
         </w:tc>
         <w:tc>
           <w:tcPr>
-            <w:tcW w:w="2516" w:type="dxa"/>
+            <w:tcW w:w="2517" w:type="dxa"/>
             <w:tcBorders>
               <w:left w:val="single" w:sz="4" w:space="0" w:color="000000"/>
               <w:bottom w:val="single" w:sz="4" w:space="0" w:color="000000"/>
@@ -2718,6 +2727,188 @@
           </w:p>
         </w:tc>
       </w:tr>
+      <w:tr>
+        <w:trPr/>
+        <w:tc>
+          <w:tcPr>
+            <w:tcW w:w="1985" w:type="dxa"/>
+            <w:tcBorders>
+              <w:left w:val="single" w:sz="4" w:space="0" w:color="000000"/>
+              <w:bottom w:val="single" w:sz="4" w:space="0" w:color="000000"/>
+            </w:tcBorders>
+          </w:tcPr>
+          <w:p>
+            <w:pPr>
+              <w:pStyle w:val="TableContents"/>
+              <w:jc w:val="left"/>
+              <w:rPr>
+                <w:rFonts w:ascii="Liberation Serif" w:hAnsi="Liberation Serif"/>
+                <w:b w:val="false"/>
+                <w:b w:val="false"/>
+                <w:bCs w:val="false"/>
+                <w:i w:val="false"/>
+                <w:i w:val="false"/>
+                <w:iCs w:val="false"/>
+                <w:strike w:val="false"/>
+                <w:dstrike w:val="false"/>
+                <w:outline w:val="false"/>
+                <w:shadow w:val="false"/>
+                <w:color w:val="000000"/>
+                <w:sz w:val="24"/>
+                <w:szCs w:val="24"/>
+                <w:u w:val="none"/>
+              </w:rPr>
+            </w:pPr>
+            <w:r>
+              <w:rPr/>
+              <w:t>6</w:t>
+            </w:r>
+          </w:p>
+        </w:tc>
+        <w:tc>
+          <w:tcPr>
+            <w:tcW w:w="2065" w:type="dxa"/>
+            <w:tcBorders>
+              <w:left w:val="single" w:sz="4" w:space="0" w:color="000000"/>
+              <w:bottom w:val="single" w:sz="4" w:space="0" w:color="000000"/>
+            </w:tcBorders>
+          </w:tcPr>
+          <w:p>
+            <w:pPr>
+              <w:pStyle w:val="Normal"/>
+              <w:jc w:val="left"/>
+              <w:rPr>
+                <w:rFonts w:ascii="Liberation Serif" w:hAnsi="Liberation Serif" w:eastAsia="Noto Serif CJK SC" w:cs="Lohit Devanagari"/>
+                <w:color w:val="auto"/>
+                <w:kern w:val="2"/>
+                <w:sz w:val="24"/>
+                <w:szCs w:val="24"/>
+                <w:lang w:val="en-CA" w:eastAsia="zh-CN" w:bidi="hi-IN"/>
+              </w:rPr>
+            </w:pPr>
+            <w:r>
+              <w:rPr>
+                <w:rFonts w:eastAsia="Noto Serif CJK SC" w:cs="Lohit Devanagari"/>
+                <w:color w:val="auto"/>
+                <w:kern w:val="2"/>
+                <w:sz w:val="24"/>
+                <w:szCs w:val="24"/>
+                <w:lang w:val="en-CA" w:eastAsia="zh-CN" w:bidi="hi-IN"/>
+              </w:rPr>
+              <w:t>0.39</w:t>
+            </w:r>
+          </w:p>
+        </w:tc>
+        <w:tc>
+          <w:tcPr>
+            <w:tcW w:w="2063" w:type="dxa"/>
+            <w:tcBorders>
+              <w:left w:val="single" w:sz="4" w:space="0" w:color="000000"/>
+              <w:bottom w:val="single" w:sz="4" w:space="0" w:color="000000"/>
+            </w:tcBorders>
+          </w:tcPr>
+          <w:p>
+            <w:pPr>
+              <w:pStyle w:val="Normal"/>
+              <w:jc w:val="left"/>
+              <w:rPr>
+                <w:rFonts w:ascii="Liberation Serif" w:hAnsi="Liberation Serif"/>
+                <w:b w:val="false"/>
+                <w:b w:val="false"/>
+                <w:bCs w:val="false"/>
+                <w:i w:val="false"/>
+                <w:i w:val="false"/>
+                <w:iCs w:val="false"/>
+                <w:strike w:val="false"/>
+                <w:dstrike w:val="false"/>
+                <w:outline w:val="false"/>
+                <w:shadow w:val="false"/>
+                <w:color w:val="000000"/>
+                <w:sz w:val="24"/>
+                <w:szCs w:val="24"/>
+                <w:u w:val="none"/>
+              </w:rPr>
+            </w:pPr>
+            <w:r>
+              <w:rPr/>
+              <w:t>0.39</w:t>
+            </w:r>
+          </w:p>
+        </w:tc>
+        <w:tc>
+          <w:tcPr>
+            <w:tcW w:w="2170" w:type="dxa"/>
+            <w:tcBorders>
+              <w:left w:val="single" w:sz="4" w:space="0" w:color="000000"/>
+              <w:bottom w:val="single" w:sz="4" w:space="0" w:color="000000"/>
+            </w:tcBorders>
+          </w:tcPr>
+          <w:p>
+            <w:pPr>
+              <w:pStyle w:val="Normal"/>
+              <w:jc w:val="left"/>
+              <w:rPr>
+                <w:rFonts w:ascii="Liberation Serif" w:hAnsi="Liberation Serif"/>
+                <w:b w:val="false"/>
+                <w:b w:val="false"/>
+                <w:bCs w:val="false"/>
+                <w:i w:val="false"/>
+                <w:i w:val="false"/>
+                <w:iCs w:val="false"/>
+                <w:strike w:val="false"/>
+                <w:dstrike w:val="false"/>
+                <w:outline w:val="false"/>
+                <w:shadow w:val="false"/>
+                <w:color w:val="000000"/>
+                <w:sz w:val="24"/>
+                <w:szCs w:val="24"/>
+                <w:u w:val="none"/>
+              </w:rPr>
+            </w:pPr>
+            <w:r>
+              <w:rPr/>
+              <w:t>0.375</w:t>
+            </w:r>
+          </w:p>
+        </w:tc>
+        <w:tc>
+          <w:tcPr>
+            <w:tcW w:w="2517" w:type="dxa"/>
+            <w:tcBorders>
+              <w:left w:val="single" w:sz="4" w:space="0" w:color="000000"/>
+              <w:bottom w:val="single" w:sz="4" w:space="0" w:color="000000"/>
+              <w:right w:val="single" w:sz="4" w:space="0" w:color="000000"/>
+            </w:tcBorders>
+          </w:tcPr>
+          <w:p>
+            <w:pPr>
+              <w:pStyle w:val="Normal"/>
+              <w:jc w:val="left"/>
+              <w:rPr>
+                <w:rFonts w:ascii="Liberation Serif" w:hAnsi="Liberation Serif"/>
+                <w:b w:val="false"/>
+                <w:b w:val="false"/>
+                <w:bCs w:val="false"/>
+                <w:i w:val="false"/>
+                <w:i w:val="false"/>
+                <w:iCs w:val="false"/>
+                <w:strike w:val="false"/>
+                <w:dstrike w:val="false"/>
+                <w:outline w:val="false"/>
+                <w:shadow w:val="false"/>
+                <w:color w:val="000000"/>
+                <w:sz w:val="24"/>
+                <w:szCs w:val="24"/>
+                <w:u w:val="none"/>
+              </w:rPr>
+            </w:pPr>
+            <w:r>
+              <w:rPr/>
+              <w:t>0.426</w:t>
+            </w:r>
+          </w:p>
+        </w:tc>
+      </w:tr>
     </w:tbl>
     <w:p>
       <w:pPr>
@@ -2727,22 +2918,84 @@
       </w:pPr>
       <w:r>
         <w:rPr/>
-        <w:t>Selected method is 2, with a fit on a fixed airspeed of 11m/s:</w:t>
-      </w:r>
-    </w:p>
-    <w:p>
-      <w:pPr>
-        <w:pStyle w:val="Normal"/>
+        <w:t xml:space="preserve">Selected method is </w:t>
+      </w:r>
+      <w:r>
+        <w:rPr>
+          <w:rFonts w:eastAsia="Noto Serif CJK SC" w:cs="Lohit Devanagari"/>
+          <w:color w:val="auto"/>
+          <w:kern w:val="2"/>
+          <w:sz w:val="24"/>
+          <w:szCs w:val="24"/>
+          <w:lang w:val="en-CA" w:eastAsia="zh-CN" w:bidi="hi-IN"/>
+        </w:rPr>
+        <w:t>6</w:t>
+      </w:r>
+      <w:r>
+        <w:rPr/>
+        <w:t>, with a fit on a fixed airspeed of 11m/s:</w:t>
+      </w:r>
+    </w:p>
+    <w:p>
+      <w:pPr>
+        <w:pStyle w:val="TextBody"/>
         <w:spacing w:before="0" w:after="140"/>
         <w:rPr/>
       </w:pPr>
       <w:r>
-        <w:rPr>
-          <w:rFonts w:ascii="0" w:hAnsi="0"/>
-          <w:color w:val="028009"/>
-          <w:sz w:val="20"/>
-        </w:rPr>
-        <w:t>% s_skew_2 =</w:t>
+        <w:rPr/>
+      </w:r>
+    </w:p>
+    <w:p>
+      <w:pPr>
+        <w:pStyle w:val="Normal"/>
+        <w:spacing w:before="0" w:after="140"/>
+        <w:rPr>
+          <w:rFonts w:ascii="0" w:hAnsi="0"/>
+          <w:color w:val="028009"/>
+          <w:sz w:val="20"/>
+        </w:rPr>
+      </w:pPr>
+      <w:r>
+        <w:rPr>
+          <w:rFonts w:ascii="0" w:hAnsi="0"/>
+          <w:color w:val="028009"/>
+          <w:sz w:val="20"/>
+        </w:rPr>
+        <w:t>% Fx6 = (k1+k5*sin(skew))+(k2*alpha+k3*alpha^2))*(sin(skew)^2+k4)*V^2</w:t>
+      </w:r>
+    </w:p>
+    <w:p>
+      <w:pPr>
+        <w:pStyle w:val="Normal"/>
+        <w:spacing w:before="0" w:after="140"/>
+        <w:rPr>
+          <w:rFonts w:ascii="0" w:hAnsi="0"/>
+          <w:color w:val="028009"/>
+          <w:sz w:val="20"/>
+        </w:rPr>
+      </w:pPr>
+      <w:r>
+        <w:rPr>
+          <w:rFonts w:ascii="0" w:hAnsi="0"/>
+          <w:color w:val="028009"/>
+          <w:sz w:val="20"/>
+        </w:rPr>
+      </w:r>
+    </w:p>
+    <w:p>
+      <w:pPr>
+        <w:pStyle w:val="Normal"/>
+        <w:spacing w:before="0" w:after="140"/>
+        <w:rPr/>
+      </w:pPr>
+      <w:r>
+        <w:rPr>
+          <w:rFonts w:ascii="0" w:hAnsi="0"/>
+          <w:color w:val="028009"/>
+          <w:sz w:val="20"/>
+        </w:rPr>
+        <w:t>% s_skew_6 =</w:t>
       </w:r>
     </w:p>
     <w:p>
@@ -2770,63 +3023,63 @@
           <w:color w:val="028009"/>
           <w:sz w:val="20"/>
         </w:rPr>
-        <w:t>%   -0.007742841697518</w:t>
-      </w:r>
-    </w:p>
-    <w:p>
-      <w:pPr>
-        <w:pStyle w:val="Normal"/>
-        <w:rPr/>
-      </w:pPr>
-      <w:r>
-        <w:rPr>
-          <w:rFonts w:ascii="0" w:hAnsi="0"/>
-          <w:color w:val="028009"/>
-          <w:sz w:val="20"/>
-        </w:rPr>
-        <w:t>%    0.154451091730156</w:t>
-      </w:r>
-    </w:p>
-    <w:p>
-      <w:pPr>
-        <w:pStyle w:val="Normal"/>
-        <w:rPr/>
-      </w:pPr>
-      <w:r>
-        <w:rPr>
-          <w:rFonts w:ascii="0" w:hAnsi="0"/>
-          <w:color w:val="028009"/>
-          <w:sz w:val="20"/>
-        </w:rPr>
-        <w:t>%    0.704154476765070</w:t>
-      </w:r>
-    </w:p>
-    <w:p>
-      <w:pPr>
-        <w:pStyle w:val="Normal"/>
-        <w:rPr/>
-      </w:pPr>
-      <w:r>
-        <w:rPr>
-          <w:rFonts w:ascii="0" w:hAnsi="0"/>
-          <w:color w:val="028009"/>
-          <w:sz w:val="20"/>
-        </w:rPr>
-        <w:t>%   -0.043380923100371</w:t>
-      </w:r>
-    </w:p>
-    <w:p>
-      <w:pPr>
-        <w:pStyle w:val="Normal"/>
-        <w:rPr/>
-      </w:pPr>
-      <w:r>
-        <w:rPr>
-          <w:rFonts w:ascii="0" w:hAnsi="0"/>
-          <w:color w:val="028009"/>
-          <w:sz w:val="20"/>
-        </w:rPr>
-        <w:t>%    0.026848472271382</w:t>
+        <w:t>%   -0.008484928911816</w:t>
+      </w:r>
+    </w:p>
+    <w:p>
+      <w:pPr>
+        <w:pStyle w:val="Normal"/>
+        <w:rPr/>
+      </w:pPr>
+      <w:r>
+        <w:rPr>
+          <w:rFonts w:ascii="0" w:hAnsi="0"/>
+          <w:color w:val="028009"/>
+          <w:sz w:val="20"/>
+        </w:rPr>
+        <w:t>%    0.153596528756635</w:t>
+      </w:r>
+    </w:p>
+    <w:p>
+      <w:pPr>
+        <w:pStyle w:val="Normal"/>
+        <w:rPr/>
+      </w:pPr>
+      <w:r>
+        <w:rPr>
+          <w:rFonts w:ascii="0" w:hAnsi="0"/>
+          <w:color w:val="028009"/>
+          <w:sz w:val="20"/>
+        </w:rPr>
+        <w:t>%    0.681068034638300</w:t>
+      </w:r>
+    </w:p>
+    <w:p>
+      <w:pPr>
+        <w:pStyle w:val="Normal"/>
+        <w:rPr/>
+      </w:pPr>
+      <w:r>
+        <w:rPr>
+          <w:rFonts w:ascii="0" w:hAnsi="0"/>
+          <w:color w:val="028009"/>
+          <w:sz w:val="20"/>
+        </w:rPr>
+        <w:t>%   -0.035001046966954</w:t>
+      </w:r>
+    </w:p>
+    <w:p>
+      <w:pPr>
+        <w:pStyle w:val="Normal"/>
+        <w:rPr/>
+      </w:pPr>
+      <w:r>
+        <w:rPr>
+          <w:rFonts w:ascii="0" w:hAnsi="0"/>
+          <w:color w:val="028009"/>
+          <w:sz w:val="20"/>
+        </w:rPr>
+        <w:t>%    0.001025145266924</w:t>
       </w:r>
     </w:p>
     <w:p>
@@ -2868,7 +3121,7 @@
           <w:color w:val="028009"/>
           <w:sz w:val="20"/>
         </w:rPr>
-        <w:t>% RMS_skew_2 =</w:t>
+        <w:t>% RMS_skew_6 =</w:t>
       </w:r>
     </w:p>
     <w:p>
@@ -2896,7 +3149,21 @@
           <w:color w:val="028009"/>
           <w:sz w:val="20"/>
         </w:rPr>
-        <w:t>%    0.287243643699243</w:t>
+        <w:t>%    0.285452936664662</w:t>
+      </w:r>
+    </w:p>
+    <w:p>
+      <w:pPr>
+        <w:pStyle w:val="Normal"/>
+        <w:spacing w:before="0" w:after="140"/>
+        <w:rPr>
+          <w:rFonts w:ascii="0" w:hAnsi="0"/>
+          <w:color w:val="028009"/>
+          <w:sz w:val="20"/>
+        </w:rPr>
+      </w:pPr>
+      <w:r>
+        <w:rPr/>
       </w:r>
     </w:p>
     <w:p>

</xml_diff>

<commit_message>
New evaluation of forces using substraction of data points instead of substraction of fit
</commit_message>
<xml_diff>
--- a/figures/drag_wing/wing_fx_fit_methodology.docx
+++ b/figures/drag_wing/wing_fx_fit_methodology.docx
@@ -50,6 +50,38 @@
       </w:pPr>
       <w:r>
         <w:rPr/>
+        <w:t xml:space="preserve">Completed on </w:t>
+      </w:r>
+      <w:r>
+        <w:rPr/>
+        <w:t>30</w:t>
+      </w:r>
+      <w:r>
+        <w:rPr/>
+        <w:t>/03/2023</w:t>
+      </w:r>
+    </w:p>
+    <w:p>
+      <w:pPr>
+        <w:pStyle w:val="Normal"/>
+        <w:bidi w:val="0"/>
+        <w:jc w:val="left"/>
+        <w:rPr/>
+      </w:pPr>
+      <w:r>
+        <w:rPr/>
+      </w:r>
+    </w:p>
+    <w:p>
+      <w:pPr>
+        <w:pStyle w:val="Normal"/>
+        <w:bidi w:val="0"/>
+        <w:jc w:val="left"/>
+        <w:rPr/>
+      </w:pPr>
+      <w:r>
+        <w:rPr/>
+        <w:t>Using lift_wing.m</w:t>
       </w:r>
     </w:p>
     <w:p>
@@ -57,7 +89,7 @@
         <w:pStyle w:val="Heading2"/>
         <w:numPr>
           <w:ilvl w:val="1"/>
-          <w:numId w:val="4"/>
+          <w:numId w:val="3"/>
         </w:numPr>
         <w:bidi w:val="0"/>
         <w:jc w:val="left"/>
@@ -80,31 +112,20 @@
         <w:rPr/>
       </w:pPr>
       <w:r>
-        <w:rPr/>
-        <w:t xml:space="preserve">Aicraft without pusher, </w:t>
-      </w:r>
-      <w:r>
-        <w:rPr>
-          <w:rFonts w:eastAsia="Noto Serif CJK SC" w:cs="Lohit Devanagari"/>
-          <w:color w:val="auto"/>
-          <w:kern w:val="2"/>
-          <w:sz w:val="24"/>
-          <w:szCs w:val="24"/>
-          <w:lang w:val="en-CA" w:eastAsia="zh-CN" w:bidi="hi-IN"/>
-        </w:rPr>
-        <w:t>elevator</w:t>
-      </w:r>
-      <w:r>
-        <w:rPr/>
-        <w:t>, hover props --&gt; LP5</w:t>
-      </w:r>
-    </w:p>
-    <w:p>
-      <w:pPr>
-        <w:pStyle w:val="Heading2"/>
+        <w:rPr>
+          <w:rFonts w:ascii="0" w:hAnsi="0"/>
+          <w:color w:val="028009"/>
+          <w:sz w:val="20"/>
+        </w:rPr>
+        <w:t>LP1: a/c w/o pusher</w:t>
+      </w:r>
+    </w:p>
+    <w:p>
+      <w:pPr>
+        <w:pStyle w:val="Normal"/>
         <w:numPr>
-          <w:ilvl w:val="1"/>
-          <w:numId w:val="4"/>
+          <w:ilvl w:val="0"/>
+          <w:numId w:val="5"/>
         </w:numPr>
         <w:bidi w:val="0"/>
         <w:jc w:val="left"/>
@@ -112,7 +133,7 @@
       </w:pPr>
       <w:r>
         <w:rPr/>
-        <w:t>Modifications to data</w:t>
+        <w:t>minus</w:t>
       </w:r>
     </w:p>
     <w:p>
@@ -120,7 +141,7 @@
         <w:pStyle w:val="Normal"/>
         <w:numPr>
           <w:ilvl w:val="0"/>
-          <w:numId w:val="6"/>
+          <w:numId w:val="5"/>
         </w:numPr>
         <w:bidi w:val="0"/>
         <w:jc w:val="left"/>
@@ -132,15 +153,15 @@
           <w:color w:val="028009"/>
           <w:sz w:val="20"/>
         </w:rPr>
-        <w:t>Removing entries with non-zero control surfaces</w:t>
-      </w:r>
-    </w:p>
-    <w:p>
-      <w:pPr>
-        <w:pStyle w:val="Normal"/>
+        <w:t>LP3: a/c w/o pusher w/o wing</w:t>
+      </w:r>
+    </w:p>
+    <w:p>
+      <w:pPr>
+        <w:pStyle w:val="TextBody"/>
         <w:numPr>
           <w:ilvl w:val="0"/>
-          <w:numId w:val="6"/>
+          <w:numId w:val="5"/>
         </w:numPr>
         <w:bidi w:val="0"/>
         <w:jc w:val="left"/>
@@ -152,47 +173,7 @@
           <w:color w:val="028009"/>
           <w:sz w:val="20"/>
         </w:rPr>
-        <w:t>Removing entries with non-zero pusher motor</w:t>
-      </w:r>
-    </w:p>
-    <w:p>
-      <w:pPr>
-        <w:pStyle w:val="Normal"/>
-        <w:numPr>
-          <w:ilvl w:val="0"/>
-          <w:numId w:val="6"/>
-        </w:numPr>
-        <w:bidi w:val="0"/>
-        <w:jc w:val="left"/>
-        <w:rPr/>
-      </w:pPr>
-      <w:r>
-        <w:rPr>
-          <w:rFonts w:ascii="0" w:hAnsi="0"/>
-          <w:color w:val="028009"/>
-          <w:sz w:val="20"/>
-        </w:rPr>
-        <w:t>Removing entries with non-zero hover motor command</w:t>
-      </w:r>
-    </w:p>
-    <w:p>
-      <w:pPr>
-        <w:pStyle w:val="Normal"/>
-        <w:numPr>
-          <w:ilvl w:val="0"/>
-          <w:numId w:val="6"/>
-        </w:numPr>
-        <w:bidi w:val="0"/>
-        <w:jc w:val="left"/>
-        <w:rPr/>
-      </w:pPr>
-      <w:r>
-        <w:rPr>
-          <w:rFonts w:ascii="0" w:hAnsi="0"/>
-          <w:color w:val="028009"/>
-          <w:sz w:val="20"/>
-        </w:rPr>
-        <w:t>Removing entries with angle of attack higher than 15 deg --&gt; Remove stall condition (non-linear)</w:t>
+        <w:t>= Wing only</w:t>
       </w:r>
     </w:p>
     <w:p>
@@ -202,16 +183,24 @@
           <w:ilvl w:val="1"/>
           <w:numId w:val="3"/>
         </w:numPr>
-        <w:rPr/>
-      </w:pPr>
-      <w:r>
-        <w:rPr/>
-        <w:t>Obtaining Wing Fx Drag</w:t>
+        <w:bidi w:val="0"/>
+        <w:jc w:val="left"/>
+        <w:rPr/>
+      </w:pPr>
+      <w:r>
+        <w:rPr/>
+        <w:t>Modifications to data</w:t>
       </w:r>
     </w:p>
     <w:p>
       <w:pPr>
         <w:pStyle w:val="Normal"/>
+        <w:numPr>
+          <w:ilvl w:val="0"/>
+          <w:numId w:val="4"/>
+        </w:numPr>
+        <w:bidi w:val="0"/>
+        <w:jc w:val="left"/>
         <w:rPr/>
       </w:pPr>
       <w:r>
@@ -220,12 +209,18 @@
           <w:color w:val="028009"/>
           <w:sz w:val="20"/>
         </w:rPr>
-        <w:t>% Fx = body drag + wing drag</w:t>
+        <w:t>Removing entries with non-zero control surfaces</w:t>
       </w:r>
     </w:p>
     <w:p>
       <w:pPr>
         <w:pStyle w:val="Normal"/>
+        <w:numPr>
+          <w:ilvl w:val="0"/>
+          <w:numId w:val="4"/>
+        </w:numPr>
+        <w:bidi w:val="0"/>
+        <w:jc w:val="left"/>
         <w:rPr/>
       </w:pPr>
       <w:r>
@@ -234,12 +229,18 @@
           <w:color w:val="028009"/>
           <w:sz w:val="20"/>
         </w:rPr>
-        <w:t>% Wing drag = Fx-body drag</w:t>
+        <w:t>Removing entries with non-zero pusher motor</w:t>
       </w:r>
     </w:p>
     <w:p>
       <w:pPr>
         <w:pStyle w:val="Normal"/>
+        <w:numPr>
+          <w:ilvl w:val="0"/>
+          <w:numId w:val="4"/>
+        </w:numPr>
+        <w:bidi w:val="0"/>
+        <w:jc w:val="left"/>
         <w:rPr/>
       </w:pPr>
       <w:r>
@@ -248,171 +249,27 @@
           <w:color w:val="028009"/>
           <w:sz w:val="20"/>
         </w:rPr>
-        <w:t>%Drag without hover props (only body drag)</w:t>
+        <w:t>Removing entries with non-zero hover motor command</w:t>
       </w:r>
     </w:p>
     <w:p>
       <w:pPr>
         <w:pStyle w:val="Normal"/>
+        <w:numPr>
+          <w:ilvl w:val="0"/>
+          <w:numId w:val="4"/>
+        </w:numPr>
+        <w:bidi w:val="0"/>
+        <w:jc w:val="left"/>
+        <w:rPr/>
+      </w:pPr>
+      <w:r>
         <w:rPr>
           <w:rFonts w:ascii="0" w:hAnsi="0"/>
           <w:color w:val="028009"/>
           <w:sz w:val="20"/>
         </w:rPr>
-      </w:pPr>
-      <w:r>
-        <w:rPr>
-          <w:rFonts w:ascii="0" w:hAnsi="0"/>
-          <w:color w:val="028009"/>
-          <w:sz w:val="20"/>
-        </w:rPr>
-      </w:r>
-    </w:p>
-    <w:p>
-      <w:pPr>
-        <w:pStyle w:val="Normal"/>
-        <w:rPr/>
-      </w:pPr>
-      <w:r>
-        <w:rPr>
-          <w:rFonts w:ascii="0" w:hAnsi="0"/>
-          <w:color w:val="000000"/>
-          <w:sz w:val="20"/>
-        </w:rPr>
-        <w:t xml:space="preserve">drag_body_coeff = [-9.013405108486905E-3 -1.988035608425628E-2 9.850048188379294E-4 1.443975207474472E-1]; </w:t>
-      </w:r>
-      <w:r>
-        <w:rPr>
-          <w:rFonts w:ascii="0" w:hAnsi="0"/>
-          <w:color w:val="028009"/>
-          <w:sz w:val="20"/>
-        </w:rPr>
-        <w:t>%all airspeeds without hover props with skew</w:t>
-      </w:r>
-    </w:p>
-    <w:p>
-      <w:pPr>
-        <w:pStyle w:val="Normal"/>
-        <w:rPr>
-          <w:rFonts w:ascii="0" w:hAnsi="0"/>
-          <w:color w:val="028009"/>
-          <w:sz w:val="20"/>
-        </w:rPr>
-      </w:pPr>
-      <w:r>
-        <w:rPr>
-          <w:rFonts w:ascii="0" w:hAnsi="0"/>
-          <w:color w:val="028009"/>
-          <w:sz w:val="20"/>
-        </w:rPr>
-      </w:r>
-    </w:p>
-    <w:p>
-      <w:pPr>
-        <w:pStyle w:val="Normal"/>
-        <w:rPr/>
-      </w:pPr>
-      <w:r>
-        <w:rPr>
-          <w:rFonts w:ascii="0" w:hAnsi="0"/>
-          <w:color w:val="000000"/>
-          <w:sz w:val="20"/>
-        </w:rPr>
-        <w:t>Fx_body = @(alpha,skew,V) (drag_body_coeff(1)  .*  cos(skew)+</w:t>
-      </w:r>
-      <w:r>
-        <w:rPr>
-          <w:rFonts w:ascii="0" w:hAnsi="0"/>
-          <w:color w:val="0E00FF"/>
-          <w:sz w:val="20"/>
-        </w:rPr>
-        <w:t>...</w:t>
-      </w:r>
-    </w:p>
-    <w:p>
-      <w:pPr>
-        <w:pStyle w:val="Normal"/>
-        <w:rPr/>
-      </w:pPr>
-      <w:r>
-        <w:rPr>
-          <w:rFonts w:ascii="0" w:hAnsi="0"/>
-          <w:color w:val="000000"/>
-          <w:sz w:val="20"/>
-        </w:rPr>
-        <w:t xml:space="preserve">                              </w:t>
-      </w:r>
-      <w:r>
-        <w:rPr>
-          <w:rFonts w:ascii="0" w:hAnsi="0"/>
-          <w:color w:val="000000"/>
-          <w:sz w:val="20"/>
-        </w:rPr>
-        <w:t>drag_body_coeff(2)+</w:t>
-      </w:r>
-      <w:r>
-        <w:rPr>
-          <w:rFonts w:ascii="0" w:hAnsi="0"/>
-          <w:color w:val="0E00FF"/>
-          <w:sz w:val="20"/>
-        </w:rPr>
-        <w:t>...</w:t>
-      </w:r>
-    </w:p>
-    <w:p>
-      <w:pPr>
-        <w:pStyle w:val="Normal"/>
-        <w:rPr/>
-      </w:pPr>
-      <w:r>
-        <w:rPr>
-          <w:rFonts w:ascii="0" w:hAnsi="0"/>
-          <w:color w:val="000000"/>
-          <w:sz w:val="20"/>
-        </w:rPr>
-        <w:t xml:space="preserve">                              </w:t>
-      </w:r>
-      <w:r>
-        <w:rPr>
-          <w:rFonts w:ascii="0" w:hAnsi="0"/>
-          <w:color w:val="000000"/>
-          <w:sz w:val="20"/>
-        </w:rPr>
-        <w:t>drag_body_coeff(3)  .*  alpha+</w:t>
-      </w:r>
-      <w:r>
-        <w:rPr>
-          <w:rFonts w:ascii="0" w:hAnsi="0"/>
-          <w:color w:val="0E00FF"/>
-          <w:sz w:val="20"/>
-        </w:rPr>
-        <w:t>...</w:t>
-      </w:r>
-    </w:p>
-    <w:p>
-      <w:pPr>
-        <w:pStyle w:val="Normal"/>
-        <w:rPr>
-          <w:rFonts w:ascii="0" w:hAnsi="0"/>
-          <w:color w:val="000000"/>
-          <w:sz w:val="20"/>
-        </w:rPr>
-      </w:pPr>
-      <w:r>
-        <w:rPr>
-          <w:rFonts w:ascii="0" w:hAnsi="0"/>
-          <w:color w:val="000000"/>
-          <w:sz w:val="20"/>
-        </w:rPr>
-        <w:t xml:space="preserve">                              </w:t>
-      </w:r>
-      <w:r>
-        <w:rPr>
-          <w:rFonts w:ascii="0" w:hAnsi="0"/>
-          <w:color w:val="000000"/>
-          <w:sz w:val="20"/>
-        </w:rPr>
-        <w:t>drag_body_coeff(4)  .*  alpha.^2).*V.^2;</w:t>
+        <w:t>Removing entries with angle of attack higher than 15 deg --&gt; Remove stall condition (non-linear)</w:t>
       </w:r>
     </w:p>
     <w:p>
@@ -422,6 +279,23 @@
           <w:ilvl w:val="1"/>
           <w:numId w:val="2"/>
         </w:numPr>
+        <w:rPr>
+          <w:rFonts w:ascii="0" w:hAnsi="0"/>
+          <w:color w:val="000000"/>
+          <w:sz w:val="20"/>
+        </w:rPr>
+      </w:pPr>
+      <w:r>
+        <w:rPr/>
+      </w:r>
+    </w:p>
+    <w:p>
+      <w:pPr>
+        <w:pStyle w:val="Heading2"/>
+        <w:numPr>
+          <w:ilvl w:val="1"/>
+          <w:numId w:val="2"/>
+        </w:numPr>
         <w:rPr/>
       </w:pPr>
       <w:r>
@@ -449,33 +323,20 @@
     <w:p>
       <w:pPr>
         <w:pStyle w:val="TextBody"/>
-        <w:rPr/>
-      </w:pPr>
-      <w:r>
-        <w:rPr/>
-        <w:t>In quad mode, drag is mostly constant with angle of attack</w:t>
-      </w:r>
-    </w:p>
-    <w:p>
-      <w:pPr>
-        <w:pStyle w:val="TextBody"/>
-        <w:rPr/>
-      </w:pPr>
-      <w:r>
-        <w:rPr/>
-        <w:t>-1N at 8 m/s, -2.5N at 15 m/s</w:t>
-      </w:r>
-    </w:p>
-    <w:p>
-      <w:pPr>
-        <w:pStyle w:val="TextBody"/>
-        <w:rPr/>
-      </w:pPr>
-      <w:r>
-        <w:rPr/>
+        <w:rPr>
+          <w:b/>
+          <w:b/>
+          <w:bCs/>
+        </w:rPr>
+      </w:pPr>
+      <w:r>
+        <w:rPr>
+          <w:b/>
+          <w:bCs/>
+        </w:rPr>
         <w:drawing>
           <wp:inline distT="0" distB="0" distL="0" distR="0">
-            <wp:extent cx="3630930" cy="2725420"/>
+            <wp:extent cx="4084955" cy="3065780"/>
             <wp:effectExtent l="0" t="0" r="0" b="0"/>
             <wp:docPr id="1" name="Image1" descr=""/>
             <wp:cNvGraphicFramePr>
@@ -499,7 +360,7 @@
                   <pic:spPr bwMode="auto">
                     <a:xfrm>
                       <a:off x="0" y="0"/>
-                      <a:ext cx="3630930" cy="2725420"/>
+                      <a:ext cx="4084955" cy="3065780"/>
                     </a:xfrm>
                     <a:prstGeom prst="rect">
                       <a:avLst/>
@@ -515,6 +376,35 @@
     <w:p>
       <w:pPr>
         <w:pStyle w:val="TextBody"/>
+        <w:rPr/>
+      </w:pPr>
+      <w:r>
+        <w:rPr/>
+        <w:t>In quad mode, drag is mostly constant with angle of attack</w:t>
+      </w:r>
+    </w:p>
+    <w:p>
+      <w:pPr>
+        <w:pStyle w:val="TextBody"/>
+        <w:rPr/>
+      </w:pPr>
+      <w:r>
+        <w:rPr/>
+        <w:t>-1N at 8 m/s, -2.5N at 15 m/s</w:t>
+      </w:r>
+    </w:p>
+    <w:p>
+      <w:pPr>
+        <w:pStyle w:val="TextBody"/>
+        <w:rPr/>
+      </w:pPr>
+      <w:r>
+        <w:rPr/>
+      </w:r>
+    </w:p>
+    <w:p>
+      <w:pPr>
+        <w:pStyle w:val="TextBody"/>
         <w:rPr>
           <w:b/>
           <w:b/>
@@ -584,7 +474,7 @@
         <w:rPr/>
         <w:drawing>
           <wp:inline distT="0" distB="0" distL="0" distR="0">
-            <wp:extent cx="3879850" cy="2812415"/>
+            <wp:extent cx="3477260" cy="2609850"/>
             <wp:effectExtent l="0" t="0" r="0" b="0"/>
             <wp:docPr id="2" name="Image2" descr=""/>
             <wp:cNvGraphicFramePr>
@@ -608,7 +498,7 @@
                   <pic:spPr bwMode="auto">
                     <a:xfrm>
                       <a:off x="0" y="0"/>
-                      <a:ext cx="3879850" cy="2812415"/>
+                      <a:ext cx="3477260" cy="2609850"/>
                     </a:xfrm>
                     <a:prstGeom prst="rect">
                       <a:avLst/>
@@ -939,9 +829,9 @@
       <w:tblGrid>
         <w:gridCol w:w="1985"/>
         <w:gridCol w:w="2065"/>
-        <w:gridCol w:w="2063"/>
+        <w:gridCol w:w="2062"/>
         <w:gridCol w:w="2170"/>
-        <w:gridCol w:w="2517"/>
+        <w:gridCol w:w="2518"/>
       </w:tblGrid>
       <w:tr>
         <w:trPr/>
@@ -1003,7 +893,7 @@
         </w:tc>
         <w:tc>
           <w:tcPr>
-            <w:tcW w:w="4128" w:type="dxa"/>
+            <w:tcW w:w="4127" w:type="dxa"/>
             <w:gridSpan w:val="2"/>
             <w:tcBorders>
               <w:top w:val="single" w:sz="4" w:space="0" w:color="000000"/>
@@ -1059,7 +949,7 @@
         </w:tc>
         <w:tc>
           <w:tcPr>
-            <w:tcW w:w="4687" w:type="dxa"/>
+            <w:tcW w:w="4688" w:type="dxa"/>
             <w:gridSpan w:val="2"/>
             <w:tcBorders>
               <w:top w:val="single" w:sz="4" w:space="0" w:color="000000"/>
@@ -1157,7 +1047,7 @@
         </w:tc>
         <w:tc>
           <w:tcPr>
-            <w:tcW w:w="2063" w:type="dxa"/>
+            <w:tcW w:w="2062" w:type="dxa"/>
             <w:tcBorders>
               <w:left w:val="single" w:sz="4" w:space="0" w:color="000000"/>
               <w:bottom w:val="single" w:sz="4" w:space="0" w:color="000000"/>
@@ -1231,7 +1121,7 @@
         </w:tc>
         <w:tc>
           <w:tcPr>
-            <w:tcW w:w="2517" w:type="dxa"/>
+            <w:tcW w:w="2518" w:type="dxa"/>
             <w:tcBorders>
               <w:left w:val="single" w:sz="4" w:space="0" w:color="000000"/>
               <w:bottom w:val="single" w:sz="4" w:space="0" w:color="000000"/>
@@ -1336,13 +1226,13 @@
                 <w:szCs w:val="24"/>
                 <w:lang w:val="en-CA" w:eastAsia="zh-CN" w:bidi="hi-IN"/>
               </w:rPr>
-              <w:t>0.85</w:t>
+              <w:t>0.4</w:t>
             </w:r>
           </w:p>
         </w:tc>
         <w:tc>
           <w:tcPr>
-            <w:tcW w:w="2063" w:type="dxa"/>
+            <w:tcW w:w="2062" w:type="dxa"/>
             <w:tcBorders>
               <w:left w:val="single" w:sz="4" w:space="0" w:color="000000"/>
               <w:bottom w:val="single" w:sz="4" w:space="0" w:color="000000"/>
@@ -1353,39 +1243,24 @@
               <w:pStyle w:val="Normal"/>
               <w:jc w:val="left"/>
               <w:rPr>
-                <w:rFonts w:ascii="Liberation Serif" w:hAnsi="Liberation Serif"/>
-                <w:b w:val="false"/>
-                <w:b w:val="false"/>
-                <w:bCs w:val="false"/>
-                <w:i w:val="false"/>
-                <w:i w:val="false"/>
-                <w:iCs w:val="false"/>
-                <w:strike w:val="false"/>
-                <w:dstrike w:val="false"/>
-                <w:outline w:val="false"/>
-                <w:shadow w:val="false"/>
-                <w:color w:val="000000"/>
-                <w:sz w:val="24"/>
-                <w:szCs w:val="24"/>
-                <w:u w:val="none"/>
+                <w:rFonts w:ascii="Liberation Serif" w:hAnsi="Liberation Serif" w:eastAsia="Noto Serif CJK SC" w:cs="Lohit Devanagari"/>
+                <w:color w:val="auto"/>
+                <w:kern w:val="2"/>
+                <w:sz w:val="24"/>
+                <w:szCs w:val="24"/>
+                <w:lang w:val="en-CA" w:eastAsia="zh-CN" w:bidi="hi-IN"/>
               </w:rPr>
             </w:pPr>
             <w:r>
               <w:rPr>
-                <w:b w:val="false"/>
-                <w:bCs w:val="false"/>
-                <w:i w:val="false"/>
-                <w:iCs w:val="false"/>
-                <w:strike w:val="false"/>
-                <w:dstrike w:val="false"/>
-                <w:outline w:val="false"/>
-                <w:shadow w:val="false"/>
-                <w:color w:val="000000"/>
-                <w:sz w:val="24"/>
-                <w:szCs w:val="24"/>
-                <w:u w:val="none"/>
-              </w:rPr>
-              <w:t>0.85</w:t>
+                <w:rFonts w:eastAsia="Noto Serif CJK SC" w:cs="Lohit Devanagari"/>
+                <w:color w:val="auto"/>
+                <w:kern w:val="2"/>
+                <w:sz w:val="24"/>
+                <w:szCs w:val="24"/>
+                <w:lang w:val="en-CA" w:eastAsia="zh-CN" w:bidi="hi-IN"/>
+              </w:rPr>
+              <w:t>0.5</w:t>
             </w:r>
           </w:p>
         </w:tc>
@@ -1421,13 +1296,17 @@
             </w:pPr>
             <w:r>
               <w:rPr/>
-              <w:t>0.59</w:t>
+              <w:t>0.</w:t>
+            </w:r>
+            <w:r>
+              <w:rPr/>
+              <w:t>38</w:t>
             </w:r>
           </w:p>
         </w:tc>
         <w:tc>
           <w:tcPr>
-            <w:tcW w:w="2517" w:type="dxa"/>
+            <w:tcW w:w="2518" w:type="dxa"/>
             <w:tcBorders>
               <w:left w:val="single" w:sz="4" w:space="0" w:color="000000"/>
               <w:bottom w:val="single" w:sz="4" w:space="0" w:color="000000"/>
@@ -1458,7 +1337,11 @@
             </w:pPr>
             <w:r>
               <w:rPr/>
-              <w:t>0.83</w:t>
+              <w:t>0.</w:t>
+            </w:r>
+            <w:r>
+              <w:rPr/>
+              <w:t>49</w:t>
             </w:r>
           </w:p>
         </w:tc>
@@ -1564,13 +1447,33 @@
                 <w:u w:val="none"/>
                 <w:lang w:val="en-CA" w:eastAsia="zh-CN" w:bidi="hi-IN"/>
               </w:rPr>
-              <w:t>0.4</w:t>
+              <w:t>0.</w:t>
+            </w:r>
+            <w:r>
+              <w:rPr>
+                <w:rFonts w:eastAsia="Noto Serif CJK SC" w:cs="Lohit Devanagari" w:ascii="0" w:hAnsi="0"/>
+                <w:b w:val="false"/>
+                <w:bCs w:val="false"/>
+                <w:i w:val="false"/>
+                <w:iCs w:val="false"/>
+                <w:strike w:val="false"/>
+                <w:dstrike w:val="false"/>
+                <w:outline w:val="false"/>
+                <w:shadow w:val="false"/>
+                <w:color w:val="028009"/>
+                <w:kern w:val="2"/>
+                <w:sz w:val="20"/>
+                <w:szCs w:val="24"/>
+                <w:u w:val="none"/>
+                <w:lang w:val="en-CA" w:eastAsia="zh-CN" w:bidi="hi-IN"/>
+              </w:rPr>
+              <w:t>37</w:t>
             </w:r>
           </w:p>
         </w:tc>
         <w:tc>
           <w:tcPr>
-            <w:tcW w:w="2063" w:type="dxa"/>
+            <w:tcW w:w="2062" w:type="dxa"/>
             <w:tcBorders>
               <w:left w:val="single" w:sz="4" w:space="0" w:color="000000"/>
               <w:bottom w:val="single" w:sz="4" w:space="0" w:color="000000"/>
@@ -1614,7 +1517,25 @@
                 <w:szCs w:val="24"/>
                 <w:u w:val="none"/>
               </w:rPr>
-              <w:t>0.4</w:t>
+              <w:t>0.</w:t>
+            </w:r>
+            <w:r>
+              <w:rPr>
+                <w:rFonts w:ascii="0" w:hAnsi="0"/>
+                <w:b w:val="false"/>
+                <w:bCs w:val="false"/>
+                <w:i w:val="false"/>
+                <w:iCs w:val="false"/>
+                <w:strike w:val="false"/>
+                <w:dstrike w:val="false"/>
+                <w:outline w:val="false"/>
+                <w:shadow w:val="false"/>
+                <w:color w:val="028009"/>
+                <w:sz w:val="20"/>
+                <w:szCs w:val="24"/>
+                <w:u w:val="none"/>
+              </w:rPr>
+              <w:t>34</w:t>
             </w:r>
           </w:p>
         </w:tc>
@@ -1664,13 +1585,31 @@
                 <w:szCs w:val="24"/>
                 <w:u w:val="none"/>
               </w:rPr>
-              <w:t>0.380</w:t>
+              <w:t>0.3</w:t>
+            </w:r>
+            <w:r>
+              <w:rPr>
+                <w:rFonts w:ascii="0" w:hAnsi="0"/>
+                <w:b w:val="false"/>
+                <w:bCs w:val="false"/>
+                <w:i w:val="false"/>
+                <w:iCs w:val="false"/>
+                <w:strike w:val="false"/>
+                <w:dstrike w:val="false"/>
+                <w:outline w:val="false"/>
+                <w:shadow w:val="false"/>
+                <w:color w:val="028009"/>
+                <w:sz w:val="20"/>
+                <w:szCs w:val="24"/>
+                <w:u w:val="none"/>
+              </w:rPr>
+              <w:t>4</w:t>
             </w:r>
           </w:p>
         </w:tc>
         <w:tc>
           <w:tcPr>
-            <w:tcW w:w="2517" w:type="dxa"/>
+            <w:tcW w:w="2518" w:type="dxa"/>
             <w:tcBorders>
               <w:left w:val="single" w:sz="4" w:space="0" w:color="000000"/>
               <w:bottom w:val="single" w:sz="4" w:space="0" w:color="000000"/>
@@ -1715,7 +1654,25 @@
                 <w:szCs w:val="24"/>
                 <w:u w:val="none"/>
               </w:rPr>
-              <w:t>0.446</w:t>
+              <w:t>0.</w:t>
+            </w:r>
+            <w:r>
+              <w:rPr>
+                <w:rFonts w:ascii="0" w:hAnsi="0"/>
+                <w:b w:val="false"/>
+                <w:bCs w:val="false"/>
+                <w:i w:val="false"/>
+                <w:iCs w:val="false"/>
+                <w:strike w:val="false"/>
+                <w:dstrike w:val="false"/>
+                <w:outline w:val="false"/>
+                <w:shadow w:val="false"/>
+                <w:color w:val="028009"/>
+                <w:sz w:val="20"/>
+                <w:szCs w:val="24"/>
+                <w:u w:val="none"/>
+              </w:rPr>
+              <w:t>37</w:t>
             </w:r>
           </w:p>
         </w:tc>
@@ -1801,13 +1758,24 @@
                 <w:szCs w:val="24"/>
                 <w:lang w:val="en-CA" w:eastAsia="zh-CN" w:bidi="hi-IN"/>
               </w:rPr>
-              <w:t>0.4</w:t>
+              <w:t>0.</w:t>
+            </w:r>
+            <w:r>
+              <w:rPr>
+                <w:rFonts w:eastAsia="Noto Serif CJK SC" w:cs="Lohit Devanagari"/>
+                <w:color w:val="auto"/>
+                <w:kern w:val="2"/>
+                <w:sz w:val="24"/>
+                <w:szCs w:val="24"/>
+                <w:lang w:val="en-CA" w:eastAsia="zh-CN" w:bidi="hi-IN"/>
+              </w:rPr>
+              <w:t>37</w:t>
             </w:r>
           </w:p>
         </w:tc>
         <w:tc>
           <w:tcPr>
-            <w:tcW w:w="2063" w:type="dxa"/>
+            <w:tcW w:w="2062" w:type="dxa"/>
             <w:tcBorders>
               <w:left w:val="single" w:sz="4" w:space="0" w:color="000000"/>
               <w:bottom w:val="single" w:sz="4" w:space="0" w:color="000000"/>
@@ -1850,7 +1818,41 @@
                 <w:szCs w:val="24"/>
                 <w:u w:val="none"/>
               </w:rPr>
-              <w:t>0.4</w:t>
+              <w:t>0.</w:t>
+            </w:r>
+            <w:r>
+              <w:rPr>
+                <w:b w:val="false"/>
+                <w:bCs w:val="false"/>
+                <w:i w:val="false"/>
+                <w:iCs w:val="false"/>
+                <w:strike w:val="false"/>
+                <w:dstrike w:val="false"/>
+                <w:outline w:val="false"/>
+                <w:shadow w:val="false"/>
+                <w:color w:val="000000"/>
+                <w:sz w:val="24"/>
+                <w:szCs w:val="24"/>
+                <w:u w:val="none"/>
+              </w:rPr>
+              <w:t>3</w:t>
+            </w:r>
+            <w:r>
+              <w:rPr>
+                <w:b w:val="false"/>
+                <w:bCs w:val="false"/>
+                <w:i w:val="false"/>
+                <w:iCs w:val="false"/>
+                <w:strike w:val="false"/>
+                <w:dstrike w:val="false"/>
+                <w:outline w:val="false"/>
+                <w:shadow w:val="false"/>
+                <w:color w:val="000000"/>
+                <w:sz w:val="24"/>
+                <w:szCs w:val="24"/>
+                <w:u w:val="none"/>
+              </w:rPr>
+              <w:t>5</w:t>
             </w:r>
           </w:p>
         </w:tc>
@@ -1900,13 +1902,31 @@
                 <w:szCs w:val="24"/>
                 <w:u w:val="none"/>
               </w:rPr>
-              <w:t>0.380</w:t>
+              <w:t>0.3</w:t>
+            </w:r>
+            <w:r>
+              <w:rPr>
+                <w:rFonts w:ascii="0" w:hAnsi="0"/>
+                <w:b w:val="false"/>
+                <w:bCs w:val="false"/>
+                <w:i w:val="false"/>
+                <w:iCs w:val="false"/>
+                <w:strike w:val="false"/>
+                <w:dstrike w:val="false"/>
+                <w:outline w:val="false"/>
+                <w:shadow w:val="false"/>
+                <w:color w:val="028009"/>
+                <w:sz w:val="20"/>
+                <w:szCs w:val="24"/>
+                <w:u w:val="none"/>
+              </w:rPr>
+              <w:t>3</w:t>
             </w:r>
           </w:p>
         </w:tc>
         <w:tc>
           <w:tcPr>
-            <w:tcW w:w="2517" w:type="dxa"/>
+            <w:tcW w:w="2518" w:type="dxa"/>
             <w:tcBorders>
               <w:left w:val="single" w:sz="4" w:space="0" w:color="000000"/>
               <w:bottom w:val="single" w:sz="4" w:space="0" w:color="000000"/>
@@ -1951,7 +1971,25 @@
                 <w:szCs w:val="24"/>
                 <w:u w:val="none"/>
               </w:rPr>
-              <w:t>0.445</w:t>
+              <w:t>0.</w:t>
+            </w:r>
+            <w:r>
+              <w:rPr>
+                <w:rFonts w:ascii="0" w:hAnsi="0"/>
+                <w:b w:val="false"/>
+                <w:bCs w:val="false"/>
+                <w:i w:val="false"/>
+                <w:iCs w:val="false"/>
+                <w:strike w:val="false"/>
+                <w:dstrike w:val="false"/>
+                <w:outline w:val="false"/>
+                <w:shadow w:val="false"/>
+                <w:color w:val="028009"/>
+                <w:sz w:val="20"/>
+                <w:szCs w:val="24"/>
+                <w:u w:val="none"/>
+              </w:rPr>
+              <w:t>35</w:t>
             </w:r>
           </w:p>
         </w:tc>
@@ -2057,13 +2095,13 @@
                 <w:u w:val="none"/>
                 <w:lang w:val="en-CA" w:eastAsia="zh-CN" w:bidi="hi-IN"/>
               </w:rPr>
-              <w:t>0.85</w:t>
+              <w:t>0.4</w:t>
             </w:r>
           </w:p>
         </w:tc>
         <w:tc>
           <w:tcPr>
-            <w:tcW w:w="2063" w:type="dxa"/>
+            <w:tcW w:w="2062" w:type="dxa"/>
             <w:tcBorders>
               <w:left w:val="single" w:sz="4" w:space="0" w:color="000000"/>
               <w:bottom w:val="single" w:sz="4" w:space="0" w:color="000000"/>
@@ -2107,7 +2145,7 @@
                 <w:szCs w:val="24"/>
                 <w:u w:val="none"/>
               </w:rPr>
-              <w:t>0.85</w:t>
+              <w:t>0.51</w:t>
             </w:r>
           </w:p>
         </w:tc>
@@ -2157,13 +2195,31 @@
                 <w:szCs w:val="24"/>
                 <w:u w:val="none"/>
               </w:rPr>
-              <w:t>0.591</w:t>
+              <w:t>0.</w:t>
+            </w:r>
+            <w:r>
+              <w:rPr>
+                <w:rFonts w:ascii="0" w:hAnsi="0"/>
+                <w:b w:val="false"/>
+                <w:bCs w:val="false"/>
+                <w:i w:val="false"/>
+                <w:iCs w:val="false"/>
+                <w:strike w:val="false"/>
+                <w:dstrike w:val="false"/>
+                <w:outline w:val="false"/>
+                <w:shadow w:val="false"/>
+                <w:color w:val="028009"/>
+                <w:sz w:val="20"/>
+                <w:szCs w:val="24"/>
+                <w:u w:val="none"/>
+              </w:rPr>
+              <w:t>39</w:t>
             </w:r>
           </w:p>
         </w:tc>
         <w:tc>
           <w:tcPr>
-            <w:tcW w:w="2517" w:type="dxa"/>
+            <w:tcW w:w="2518" w:type="dxa"/>
             <w:tcBorders>
               <w:left w:val="single" w:sz="4" w:space="0" w:color="000000"/>
               <w:bottom w:val="single" w:sz="4" w:space="0" w:color="000000"/>
@@ -2208,7 +2264,25 @@
                 <w:szCs w:val="24"/>
                 <w:u w:val="none"/>
               </w:rPr>
-              <w:t>0.835</w:t>
+              <w:t>0.</w:t>
+            </w:r>
+            <w:r>
+              <w:rPr>
+                <w:rFonts w:ascii="0" w:hAnsi="0"/>
+                <w:b w:val="false"/>
+                <w:bCs w:val="false"/>
+                <w:i w:val="false"/>
+                <w:iCs w:val="false"/>
+                <w:strike w:val="false"/>
+                <w:dstrike w:val="false"/>
+                <w:outline w:val="false"/>
+                <w:shadow w:val="false"/>
+                <w:color w:val="028009"/>
+                <w:sz w:val="20"/>
+                <w:szCs w:val="24"/>
+                <w:u w:val="none"/>
+              </w:rPr>
+              <w:t>49</w:t>
             </w:r>
           </w:p>
         </w:tc>
@@ -2314,13 +2388,53 @@
                 <w:u w:val="none"/>
                 <w:lang w:val="en-CA" w:eastAsia="zh-CN" w:bidi="hi-IN"/>
               </w:rPr>
-              <w:t>0.46</w:t>
+              <w:t>0.</w:t>
+            </w:r>
+            <w:r>
+              <w:rPr>
+                <w:rFonts w:eastAsia="Noto Serif CJK SC" w:cs="Lohit Devanagari" w:ascii="0" w:hAnsi="0"/>
+                <w:b w:val="false"/>
+                <w:bCs w:val="false"/>
+                <w:i w:val="false"/>
+                <w:iCs w:val="false"/>
+                <w:strike w:val="false"/>
+                <w:dstrike w:val="false"/>
+                <w:outline w:val="false"/>
+                <w:shadow w:val="false"/>
+                <w:color w:val="028009"/>
+                <w:kern w:val="2"/>
+                <w:sz w:val="20"/>
+                <w:szCs w:val="24"/>
+                <w:u w:val="none"/>
+                <w:lang w:val="en-CA" w:eastAsia="zh-CN" w:bidi="hi-IN"/>
+              </w:rPr>
+              <w:t>3</w:t>
+            </w:r>
+            <w:r>
+              <w:rPr>
+                <w:rFonts w:eastAsia="Noto Serif CJK SC" w:cs="Lohit Devanagari" w:ascii="0" w:hAnsi="0"/>
+                <w:b w:val="false"/>
+                <w:bCs w:val="false"/>
+                <w:i w:val="false"/>
+                <w:iCs w:val="false"/>
+                <w:strike w:val="false"/>
+                <w:dstrike w:val="false"/>
+                <w:outline w:val="false"/>
+                <w:shadow w:val="false"/>
+                <w:color w:val="028009"/>
+                <w:kern w:val="2"/>
+                <w:sz w:val="20"/>
+                <w:szCs w:val="24"/>
+                <w:u w:val="none"/>
+                <w:lang w:val="en-CA" w:eastAsia="zh-CN" w:bidi="hi-IN"/>
+              </w:rPr>
+              <w:t>7</w:t>
             </w:r>
           </w:p>
         </w:tc>
         <w:tc>
           <w:tcPr>
-            <w:tcW w:w="2063" w:type="dxa"/>
+            <w:tcW w:w="2062" w:type="dxa"/>
             <w:tcBorders>
               <w:left w:val="single" w:sz="4" w:space="0" w:color="000000"/>
               <w:bottom w:val="single" w:sz="4" w:space="0" w:color="000000"/>
@@ -2364,7 +2478,43 @@
                 <w:szCs w:val="24"/>
                 <w:u w:val="none"/>
               </w:rPr>
-              <w:t>0.46</w:t>
+              <w:t>0.</w:t>
+            </w:r>
+            <w:r>
+              <w:rPr>
+                <w:rFonts w:ascii="0" w:hAnsi="0"/>
+                <w:b w:val="false"/>
+                <w:bCs w:val="false"/>
+                <w:i w:val="false"/>
+                <w:iCs w:val="false"/>
+                <w:strike w:val="false"/>
+                <w:dstrike w:val="false"/>
+                <w:outline w:val="false"/>
+                <w:shadow w:val="false"/>
+                <w:color w:val="028009"/>
+                <w:sz w:val="20"/>
+                <w:szCs w:val="24"/>
+                <w:u w:val="none"/>
+              </w:rPr>
+              <w:t>3</w:t>
+            </w:r>
+            <w:r>
+              <w:rPr>
+                <w:rFonts w:ascii="0" w:hAnsi="0"/>
+                <w:b w:val="false"/>
+                <w:bCs w:val="false"/>
+                <w:i w:val="false"/>
+                <w:iCs w:val="false"/>
+                <w:strike w:val="false"/>
+                <w:dstrike w:val="false"/>
+                <w:outline w:val="false"/>
+                <w:shadow w:val="false"/>
+                <w:color w:val="028009"/>
+                <w:sz w:val="20"/>
+                <w:szCs w:val="24"/>
+                <w:u w:val="none"/>
+              </w:rPr>
+              <w:t>2</w:t>
             </w:r>
           </w:p>
         </w:tc>
@@ -2414,13 +2564,31 @@
                 <w:szCs w:val="24"/>
                 <w:u w:val="none"/>
               </w:rPr>
-              <w:t>0.404</w:t>
+              <w:t>0.</w:t>
+            </w:r>
+            <w:r>
+              <w:rPr>
+                <w:rFonts w:ascii="0" w:hAnsi="0"/>
+                <w:b w:val="false"/>
+                <w:bCs w:val="false"/>
+                <w:i w:val="false"/>
+                <w:iCs w:val="false"/>
+                <w:strike w:val="false"/>
+                <w:dstrike w:val="false"/>
+                <w:outline w:val="false"/>
+                <w:shadow w:val="false"/>
+                <w:color w:val="028009"/>
+                <w:sz w:val="20"/>
+                <w:szCs w:val="24"/>
+                <w:u w:val="none"/>
+              </w:rPr>
+              <w:t>34</w:t>
             </w:r>
           </w:p>
         </w:tc>
         <w:tc>
           <w:tcPr>
-            <w:tcW w:w="2517" w:type="dxa"/>
+            <w:tcW w:w="2518" w:type="dxa"/>
             <w:tcBorders>
               <w:left w:val="single" w:sz="4" w:space="0" w:color="000000"/>
               <w:bottom w:val="single" w:sz="4" w:space="0" w:color="000000"/>
@@ -2465,7 +2633,25 @@
                 <w:szCs w:val="24"/>
                 <w:u w:val="none"/>
               </w:rPr>
-              <w:t>0.504</w:t>
+              <w:t>0.</w:t>
+            </w:r>
+            <w:r>
+              <w:rPr>
+                <w:rFonts w:ascii="0" w:hAnsi="0"/>
+                <w:b w:val="false"/>
+                <w:bCs w:val="false"/>
+                <w:i w:val="false"/>
+                <w:iCs w:val="false"/>
+                <w:strike w:val="false"/>
+                <w:dstrike w:val="false"/>
+                <w:outline w:val="false"/>
+                <w:shadow w:val="false"/>
+                <w:color w:val="028009"/>
+                <w:sz w:val="20"/>
+                <w:szCs w:val="24"/>
+                <w:u w:val="none"/>
+              </w:rPr>
+              <w:t>39</w:t>
             </w:r>
           </w:p>
         </w:tc>
@@ -2571,13 +2757,53 @@
                 <w:u w:val="none"/>
                 <w:lang w:val="en-CA" w:eastAsia="zh-CN" w:bidi="hi-IN"/>
               </w:rPr>
-              <w:t>0.4</w:t>
+              <w:t>0.</w:t>
+            </w:r>
+            <w:r>
+              <w:rPr>
+                <w:rFonts w:eastAsia="Noto Serif CJK SC" w:cs="Lohit Devanagari" w:ascii="0" w:hAnsi="0"/>
+                <w:b w:val="false"/>
+                <w:bCs w:val="false"/>
+                <w:i w:val="false"/>
+                <w:iCs w:val="false"/>
+                <w:strike w:val="false"/>
+                <w:dstrike w:val="false"/>
+                <w:outline w:val="false"/>
+                <w:shadow w:val="false"/>
+                <w:color w:val="028009"/>
+                <w:kern w:val="2"/>
+                <w:sz w:val="20"/>
+                <w:szCs w:val="24"/>
+                <w:u w:val="none"/>
+                <w:lang w:val="en-CA" w:eastAsia="zh-CN" w:bidi="hi-IN"/>
+              </w:rPr>
+              <w:t>3</w:t>
+            </w:r>
+            <w:r>
+              <w:rPr>
+                <w:rFonts w:eastAsia="Noto Serif CJK SC" w:cs="Lohit Devanagari" w:ascii="0" w:hAnsi="0"/>
+                <w:b w:val="false"/>
+                <w:bCs w:val="false"/>
+                <w:i w:val="false"/>
+                <w:iCs w:val="false"/>
+                <w:strike w:val="false"/>
+                <w:dstrike w:val="false"/>
+                <w:outline w:val="false"/>
+                <w:shadow w:val="false"/>
+                <w:color w:val="028009"/>
+                <w:kern w:val="2"/>
+                <w:sz w:val="20"/>
+                <w:szCs w:val="24"/>
+                <w:u w:val="none"/>
+                <w:lang w:val="en-CA" w:eastAsia="zh-CN" w:bidi="hi-IN"/>
+              </w:rPr>
+              <w:t>7</w:t>
             </w:r>
           </w:p>
         </w:tc>
         <w:tc>
           <w:tcPr>
-            <w:tcW w:w="2063" w:type="dxa"/>
+            <w:tcW w:w="2062" w:type="dxa"/>
             <w:tcBorders>
               <w:left w:val="single" w:sz="4" w:space="0" w:color="000000"/>
               <w:bottom w:val="single" w:sz="4" w:space="0" w:color="000000"/>
@@ -2621,7 +2847,25 @@
                 <w:szCs w:val="24"/>
                 <w:u w:val="none"/>
               </w:rPr>
-              <w:t>0.4</w:t>
+              <w:t>0.</w:t>
+            </w:r>
+            <w:r>
+              <w:rPr>
+                <w:rFonts w:ascii="0" w:hAnsi="0"/>
+                <w:b w:val="false"/>
+                <w:bCs w:val="false"/>
+                <w:i w:val="false"/>
+                <w:iCs w:val="false"/>
+                <w:strike w:val="false"/>
+                <w:dstrike w:val="false"/>
+                <w:outline w:val="false"/>
+                <w:shadow w:val="false"/>
+                <w:color w:val="028009"/>
+                <w:sz w:val="20"/>
+                <w:szCs w:val="24"/>
+                <w:u w:val="none"/>
+              </w:rPr>
+              <w:t>32</w:t>
             </w:r>
           </w:p>
         </w:tc>
@@ -2671,13 +2915,31 @@
                 <w:szCs w:val="24"/>
                 <w:u w:val="none"/>
               </w:rPr>
-              <w:t>0.380</w:t>
+              <w:t>0.3</w:t>
+            </w:r>
+            <w:r>
+              <w:rPr>
+                <w:rFonts w:ascii="0" w:hAnsi="0"/>
+                <w:b w:val="false"/>
+                <w:bCs w:val="false"/>
+                <w:i w:val="false"/>
+                <w:iCs w:val="false"/>
+                <w:strike w:val="false"/>
+                <w:dstrike w:val="false"/>
+                <w:outline w:val="false"/>
+                <w:shadow w:val="false"/>
+                <w:color w:val="028009"/>
+                <w:sz w:val="20"/>
+                <w:szCs w:val="24"/>
+                <w:u w:val="none"/>
+              </w:rPr>
+              <w:t>3</w:t>
             </w:r>
           </w:p>
         </w:tc>
         <w:tc>
           <w:tcPr>
-            <w:tcW w:w="2517" w:type="dxa"/>
+            <w:tcW w:w="2518" w:type="dxa"/>
             <w:tcBorders>
               <w:left w:val="single" w:sz="4" w:space="0" w:color="000000"/>
               <w:bottom w:val="single" w:sz="4" w:space="0" w:color="000000"/>
@@ -2722,7 +2984,25 @@
                 <w:szCs w:val="24"/>
                 <w:u w:val="none"/>
               </w:rPr>
-              <w:t>0.449</w:t>
+              <w:t>0.</w:t>
+            </w:r>
+            <w:r>
+              <w:rPr>
+                <w:rFonts w:ascii="0" w:hAnsi="0"/>
+                <w:b w:val="false"/>
+                <w:bCs w:val="false"/>
+                <w:i w:val="false"/>
+                <w:iCs w:val="false"/>
+                <w:strike w:val="false"/>
+                <w:dstrike w:val="false"/>
+                <w:outline w:val="false"/>
+                <w:shadow w:val="false"/>
+                <w:color w:val="028009"/>
+                <w:sz w:val="20"/>
+                <w:szCs w:val="24"/>
+                <w:u w:val="none"/>
+              </w:rPr>
+              <w:t>35</w:t>
             </w:r>
           </w:p>
         </w:tc>
@@ -2795,13 +3075,24 @@
                 <w:szCs w:val="24"/>
                 <w:lang w:val="en-CA" w:eastAsia="zh-CN" w:bidi="hi-IN"/>
               </w:rPr>
-              <w:t>0.39</w:t>
+              <w:t>0.3</w:t>
+            </w:r>
+            <w:r>
+              <w:rPr>
+                <w:rFonts w:eastAsia="Noto Serif CJK SC" w:cs="Lohit Devanagari"/>
+                <w:color w:val="auto"/>
+                <w:kern w:val="2"/>
+                <w:sz w:val="24"/>
+                <w:szCs w:val="24"/>
+                <w:lang w:val="en-CA" w:eastAsia="zh-CN" w:bidi="hi-IN"/>
+              </w:rPr>
+              <w:t>6</w:t>
             </w:r>
           </w:p>
         </w:tc>
         <w:tc>
           <w:tcPr>
-            <w:tcW w:w="2063" w:type="dxa"/>
+            <w:tcW w:w="2062" w:type="dxa"/>
             <w:tcBorders>
               <w:left w:val="single" w:sz="4" w:space="0" w:color="000000"/>
               <w:bottom w:val="single" w:sz="4" w:space="0" w:color="000000"/>
@@ -2831,7 +3122,11 @@
             </w:pPr>
             <w:r>
               <w:rPr/>
-              <w:t>0.39</w:t>
+              <w:t>0.3</w:t>
+            </w:r>
+            <w:r>
+              <w:rPr/>
+              <w:t>0</w:t>
             </w:r>
           </w:p>
         </w:tc>
@@ -2867,13 +3162,17 @@
             </w:pPr>
             <w:r>
               <w:rPr/>
-              <w:t>0.375</w:t>
+              <w:t>0.3</w:t>
+            </w:r>
+            <w:r>
+              <w:rPr/>
+              <w:t>2</w:t>
             </w:r>
           </w:p>
         </w:tc>
         <w:tc>
           <w:tcPr>
-            <w:tcW w:w="2517" w:type="dxa"/>
+            <w:tcW w:w="2518" w:type="dxa"/>
             <w:tcBorders>
               <w:left w:val="single" w:sz="4" w:space="0" w:color="000000"/>
               <w:bottom w:val="single" w:sz="4" w:space="0" w:color="000000"/>
@@ -2904,7 +3203,11 @@
             </w:pPr>
             <w:r>
               <w:rPr/>
-              <w:t>0.426</w:t>
+              <w:t>0.</w:t>
+            </w:r>
+            <w:r>
+              <w:rPr/>
+              <w:t>32</w:t>
             </w:r>
           </w:p>
         </w:tc>
@@ -3023,7 +3326,7 @@
           <w:color w:val="028009"/>
           <w:sz w:val="20"/>
         </w:rPr>
-        <w:t>%   -0.008484928911816</w:t>
+        <w:t>%   -0.006428638953316</w:t>
       </w:r>
     </w:p>
     <w:p>
@@ -3037,7 +3340,7 @@
           <w:color w:val="028009"/>
           <w:sz w:val="20"/>
         </w:rPr>
-        <w:t>%    0.153596528756635</w:t>
+        <w:t>%    0.167195264490172</w:t>
       </w:r>
     </w:p>
     <w:p>
@@ -3051,7 +3354,7 @@
           <w:color w:val="028009"/>
           <w:sz w:val="20"/>
         </w:rPr>
-        <w:t>%    0.681068034638300</w:t>
+        <w:t>%    0.594410370645878</w:t>
       </w:r>
     </w:p>
     <w:p>
@@ -3065,7 +3368,7 @@
           <w:color w:val="028009"/>
           <w:sz w:val="20"/>
         </w:rPr>
-        <w:t>%   -0.035001046966954</w:t>
+        <w:t>%    0.003983889380919</w:t>
       </w:r>
     </w:p>
     <w:p>
@@ -3079,27 +3382,18 @@
           <w:color w:val="028009"/>
           <w:sz w:val="20"/>
         </w:rPr>
-        <w:t>%    0.001025145266924</w:t>
+        <w:t>%    0.003532085496834</w:t>
       </w:r>
     </w:p>
     <w:p>
       <w:pPr>
         <w:pStyle w:val="Normal"/>
-        <w:rPr/>
-      </w:pPr>
-      <w:r>
+        <w:spacing w:before="0" w:after="140"/>
         <w:rPr>
           <w:rFonts w:ascii="0" w:hAnsi="0"/>
           <w:color w:val="028009"/>
           <w:sz w:val="20"/>
         </w:rPr>
-        <w:t xml:space="preserve">% </w:t>
-      </w:r>
-    </w:p>
-    <w:p>
-      <w:pPr>
-        <w:pStyle w:val="Normal"/>
-        <w:rPr/>
       </w:pPr>
       <w:r>
         <w:rPr>
@@ -3107,63 +3401,6 @@
           <w:color w:val="028009"/>
           <w:sz w:val="20"/>
         </w:rPr>
-        <w:t xml:space="preserve">% </w:t>
-      </w:r>
-    </w:p>
-    <w:p>
-      <w:pPr>
-        <w:pStyle w:val="Normal"/>
-        <w:rPr/>
-      </w:pPr>
-      <w:r>
-        <w:rPr>
-          <w:rFonts w:ascii="0" w:hAnsi="0"/>
-          <w:color w:val="028009"/>
-          <w:sz w:val="20"/>
-        </w:rPr>
-        <w:t>% RMS_skew_6 =</w:t>
-      </w:r>
-    </w:p>
-    <w:p>
-      <w:pPr>
-        <w:pStyle w:val="Normal"/>
-        <w:rPr/>
-      </w:pPr>
-      <w:r>
-        <w:rPr>
-          <w:rFonts w:ascii="0" w:hAnsi="0"/>
-          <w:color w:val="028009"/>
-          <w:sz w:val="20"/>
-        </w:rPr>
-        <w:t xml:space="preserve">% </w:t>
-      </w:r>
-    </w:p>
-    <w:p>
-      <w:pPr>
-        <w:pStyle w:val="Normal"/>
-        <w:rPr/>
-      </w:pPr>
-      <w:r>
-        <w:rPr>
-          <w:rFonts w:ascii="0" w:hAnsi="0"/>
-          <w:color w:val="028009"/>
-          <w:sz w:val="20"/>
-        </w:rPr>
-        <w:t>%    0.285452936664662</w:t>
-      </w:r>
-    </w:p>
-    <w:p>
-      <w:pPr>
-        <w:pStyle w:val="Normal"/>
-        <w:spacing w:before="0" w:after="140"/>
-        <w:rPr>
-          <w:rFonts w:ascii="0" w:hAnsi="0"/>
-          <w:color w:val="028009"/>
-          <w:sz w:val="20"/>
-        </w:rPr>
-      </w:pPr>
-      <w:r>
-        <w:rPr/>
       </w:r>
     </w:p>
     <w:p>
@@ -3176,7 +3413,7 @@
         <w:rPr/>
         <w:drawing>
           <wp:inline distT="0" distB="0" distL="0" distR="0">
-            <wp:extent cx="4605020" cy="3339465"/>
+            <wp:extent cx="4795520" cy="3476625"/>
             <wp:effectExtent l="0" t="0" r="0" b="0"/>
             <wp:docPr id="4" name="Image4" descr=""/>
             <wp:cNvGraphicFramePr>
@@ -3200,7 +3437,7 @@
                   <pic:spPr bwMode="auto">
                     <a:xfrm>
                       <a:off x="0" y="0"/>
-                      <a:ext cx="4605020" cy="3339465"/>
+                      <a:ext cx="4795520" cy="3476625"/>
                     </a:xfrm>
                     <a:prstGeom prst="rect">
                       <a:avLst/>
@@ -3590,125 +3827,6 @@
   <w:abstractNum w:abstractNumId="4">
     <w:lvl w:ilvl="0">
       <w:start w:val="1"/>
-      <w:numFmt w:val="none"/>
-      <w:suff w:val="nothing"/>
-      <w:lvlText w:val=""/>
-      <w:lvlJc w:val="left"/>
-      <w:pPr>
-        <w:tabs>
-          <w:tab w:val="num" w:pos="0"/>
-        </w:tabs>
-        <w:ind w:left="0" w:hanging="0"/>
-      </w:pPr>
-    </w:lvl>
-    <w:lvl w:ilvl="1">
-      <w:start w:val="1"/>
-      <w:numFmt w:val="none"/>
-      <w:suff w:val="nothing"/>
-      <w:lvlText w:val=""/>
-      <w:lvlJc w:val="left"/>
-      <w:pPr>
-        <w:tabs>
-          <w:tab w:val="num" w:pos="0"/>
-        </w:tabs>
-        <w:ind w:left="0" w:hanging="0"/>
-      </w:pPr>
-    </w:lvl>
-    <w:lvl w:ilvl="2">
-      <w:start w:val="1"/>
-      <w:numFmt w:val="none"/>
-      <w:suff w:val="nothing"/>
-      <w:lvlText w:val=""/>
-      <w:lvlJc w:val="left"/>
-      <w:pPr>
-        <w:tabs>
-          <w:tab w:val="num" w:pos="0"/>
-        </w:tabs>
-        <w:ind w:left="0" w:hanging="0"/>
-      </w:pPr>
-    </w:lvl>
-    <w:lvl w:ilvl="3">
-      <w:start w:val="1"/>
-      <w:numFmt w:val="none"/>
-      <w:suff w:val="nothing"/>
-      <w:lvlText w:val=""/>
-      <w:lvlJc w:val="left"/>
-      <w:pPr>
-        <w:tabs>
-          <w:tab w:val="num" w:pos="0"/>
-        </w:tabs>
-        <w:ind w:left="0" w:hanging="0"/>
-      </w:pPr>
-    </w:lvl>
-    <w:lvl w:ilvl="4">
-      <w:start w:val="1"/>
-      <w:numFmt w:val="none"/>
-      <w:suff w:val="nothing"/>
-      <w:lvlText w:val=""/>
-      <w:lvlJc w:val="left"/>
-      <w:pPr>
-        <w:tabs>
-          <w:tab w:val="num" w:pos="0"/>
-        </w:tabs>
-        <w:ind w:left="0" w:hanging="0"/>
-      </w:pPr>
-    </w:lvl>
-    <w:lvl w:ilvl="5">
-      <w:start w:val="1"/>
-      <w:numFmt w:val="none"/>
-      <w:suff w:val="nothing"/>
-      <w:lvlText w:val=""/>
-      <w:lvlJc w:val="left"/>
-      <w:pPr>
-        <w:tabs>
-          <w:tab w:val="num" w:pos="0"/>
-        </w:tabs>
-        <w:ind w:left="0" w:hanging="0"/>
-      </w:pPr>
-    </w:lvl>
-    <w:lvl w:ilvl="6">
-      <w:start w:val="1"/>
-      <w:numFmt w:val="none"/>
-      <w:suff w:val="nothing"/>
-      <w:lvlText w:val=""/>
-      <w:lvlJc w:val="left"/>
-      <w:pPr>
-        <w:tabs>
-          <w:tab w:val="num" w:pos="0"/>
-        </w:tabs>
-        <w:ind w:left="0" w:hanging="0"/>
-      </w:pPr>
-    </w:lvl>
-    <w:lvl w:ilvl="7">
-      <w:start w:val="1"/>
-      <w:numFmt w:val="none"/>
-      <w:suff w:val="nothing"/>
-      <w:lvlText w:val=""/>
-      <w:lvlJc w:val="left"/>
-      <w:pPr>
-        <w:tabs>
-          <w:tab w:val="num" w:pos="0"/>
-        </w:tabs>
-        <w:ind w:left="0" w:hanging="0"/>
-      </w:pPr>
-    </w:lvl>
-    <w:lvl w:ilvl="8">
-      <w:start w:val="1"/>
-      <w:numFmt w:val="none"/>
-      <w:suff w:val="nothing"/>
-      <w:lvlText w:val=""/>
-      <w:lvlJc w:val="left"/>
-      <w:pPr>
-        <w:tabs>
-          <w:tab w:val="num" w:pos="0"/>
-        </w:tabs>
-        <w:ind w:left="0" w:hanging="0"/>
-      </w:pPr>
-    </w:lvl>
-  </w:abstractNum>
-  <w:abstractNum w:abstractNumId="5">
-    <w:lvl w:ilvl="0">
-      <w:start w:val="1"/>
       <w:numFmt w:val="bullet"/>
       <w:lvlText w:val=""/>
       <w:lvlJc w:val="left"/>
@@ -3843,7 +3961,7 @@
       </w:rPr>
     </w:lvl>
   </w:abstractNum>
-  <w:abstractNum w:abstractNumId="6">
+  <w:abstractNum w:abstractNumId="5">
     <w:lvl w:ilvl="0">
       <w:start w:val="1"/>
       <w:numFmt w:val="bullet"/>
@@ -3994,9 +4112,6 @@
   </w:num>
   <w:num w:numId="5">
     <w:abstractNumId w:val="5"/>
-  </w:num>
-  <w:num w:numId="6">
-    <w:abstractNumId w:val="6"/>
   </w:num>
 </w:numbering>
 </file>

</xml_diff>